<commit_message>
Fixing filesize too big
added rp

working frontend testing with error flow

workingt tests, deleted videos

working tests

friend page added

websockets, architecture diagram, rr, e2e testing, keycloak backend username
</commit_message>
<xml_diff>
--- a/Documentation/Research_reports/Keycloak.docx
+++ b/Documentation/Research_reports/Keycloak.docx
@@ -448,7 +448,7 @@
       <w:sdtContent>
         <w:p>
           <w:pPr>
-            <w:pStyle w:val="TOCHeading"/>
+            <w:pStyle w:val="Kopvaninhoudsopgave"/>
             <w:spacing w:line="360" w:lineRule="auto"/>
             <w:rPr>
               <w:rFonts w:ascii="Arial" w:hAnsi="Arial" w:cs="Arial"/>
@@ -463,7 +463,7 @@
         </w:p>
         <w:p>
           <w:pPr>
-            <w:pStyle w:val="TOC1"/>
+            <w:pStyle w:val="Inhopg1"/>
             <w:tabs>
               <w:tab w:val="right" w:leader="dot" w:pos="9062"/>
             </w:tabs>
@@ -561,7 +561,7 @@
         </w:p>
         <w:p>
           <w:pPr>
-            <w:pStyle w:val="TOC2"/>
+            <w:pStyle w:val="Inhopg2"/>
             <w:tabs>
               <w:tab w:val="right" w:leader="dot" w:pos="9062"/>
             </w:tabs>
@@ -639,7 +639,7 @@
         </w:p>
         <w:p>
           <w:pPr>
-            <w:pStyle w:val="TOC2"/>
+            <w:pStyle w:val="Inhopg2"/>
             <w:tabs>
               <w:tab w:val="right" w:leader="dot" w:pos="9062"/>
             </w:tabs>
@@ -717,7 +717,7 @@
         </w:p>
         <w:p>
           <w:pPr>
-            <w:pStyle w:val="TOC2"/>
+            <w:pStyle w:val="Inhopg2"/>
             <w:tabs>
               <w:tab w:val="right" w:leader="dot" w:pos="9062"/>
             </w:tabs>
@@ -795,7 +795,7 @@
         </w:p>
         <w:p>
           <w:pPr>
-            <w:pStyle w:val="TOC1"/>
+            <w:pStyle w:val="Inhopg1"/>
             <w:tabs>
               <w:tab w:val="right" w:leader="dot" w:pos="9062"/>
             </w:tabs>
@@ -875,7 +875,7 @@
         </w:p>
         <w:p>
           <w:pPr>
-            <w:pStyle w:val="TOC2"/>
+            <w:pStyle w:val="Inhopg2"/>
             <w:tabs>
               <w:tab w:val="right" w:leader="dot" w:pos="9062"/>
             </w:tabs>
@@ -953,7 +953,7 @@
         </w:p>
         <w:p>
           <w:pPr>
-            <w:pStyle w:val="TOC2"/>
+            <w:pStyle w:val="Inhopg2"/>
             <w:tabs>
               <w:tab w:val="right" w:leader="dot" w:pos="9062"/>
             </w:tabs>
@@ -1031,7 +1031,7 @@
         </w:p>
         <w:p>
           <w:pPr>
-            <w:pStyle w:val="TOC2"/>
+            <w:pStyle w:val="Inhopg2"/>
             <w:tabs>
               <w:tab w:val="right" w:leader="dot" w:pos="9062"/>
             </w:tabs>
@@ -1109,7 +1109,7 @@
         </w:p>
         <w:p>
           <w:pPr>
-            <w:pStyle w:val="TOC2"/>
+            <w:pStyle w:val="Inhopg2"/>
             <w:tabs>
               <w:tab w:val="right" w:leader="dot" w:pos="9062"/>
             </w:tabs>
@@ -1187,7 +1187,7 @@
         </w:p>
         <w:p>
           <w:pPr>
-            <w:pStyle w:val="TOC1"/>
+            <w:pStyle w:val="Inhopg1"/>
             <w:tabs>
               <w:tab w:val="right" w:leader="dot" w:pos="9062"/>
             </w:tabs>
@@ -1267,7 +1267,7 @@
         </w:p>
         <w:p>
           <w:pPr>
-            <w:pStyle w:val="TOC2"/>
+            <w:pStyle w:val="Inhopg2"/>
             <w:tabs>
               <w:tab w:val="right" w:leader="dot" w:pos="9062"/>
             </w:tabs>
@@ -1345,7 +1345,7 @@
         </w:p>
         <w:p>
           <w:pPr>
-            <w:pStyle w:val="TOC2"/>
+            <w:pStyle w:val="Inhopg2"/>
             <w:tabs>
               <w:tab w:val="right" w:leader="dot" w:pos="9062"/>
             </w:tabs>
@@ -1423,7 +1423,7 @@
         </w:p>
         <w:p>
           <w:pPr>
-            <w:pStyle w:val="TOC1"/>
+            <w:pStyle w:val="Inhopg1"/>
             <w:tabs>
               <w:tab w:val="right" w:leader="dot" w:pos="9062"/>
             </w:tabs>
@@ -1503,7 +1503,7 @@
         </w:p>
         <w:p>
           <w:pPr>
-            <w:pStyle w:val="TOC1"/>
+            <w:pStyle w:val="Inhopg1"/>
             <w:tabs>
               <w:tab w:val="right" w:leader="dot" w:pos="9062"/>
             </w:tabs>
@@ -1617,7 +1617,7 @@
     </w:p>
     <w:p>
       <w:pPr>
-        <w:pStyle w:val="Heading1"/>
+        <w:pStyle w:val="Kop1"/>
         <w:spacing w:before="0" w:line="720" w:lineRule="auto"/>
         <w:jc w:val="center"/>
         <w:rPr>
@@ -1640,7 +1640,7 @@
     </w:p>
     <w:p>
       <w:pPr>
-        <w:pStyle w:val="Heading2"/>
+        <w:pStyle w:val="Kop2"/>
         <w:spacing w:after="240" w:line="276" w:lineRule="auto"/>
         <w:rPr>
           <w:rFonts w:ascii="Arial" w:hAnsi="Arial" w:cs="Arial"/>
@@ -1761,7 +1761,7 @@
     </w:p>
     <w:p>
       <w:pPr>
-        <w:pStyle w:val="Heading2"/>
+        <w:pStyle w:val="Kop2"/>
         <w:spacing w:after="240" w:line="276" w:lineRule="auto"/>
         <w:rPr>
           <w:rFonts w:ascii="Arial" w:hAnsi="Arial" w:cs="Arial"/>
@@ -1810,7 +1810,7 @@
     </w:p>
     <w:p>
       <w:pPr>
-        <w:pStyle w:val="Heading2"/>
+        <w:pStyle w:val="Kop2"/>
         <w:spacing w:line="360" w:lineRule="auto"/>
         <w:rPr>
           <w:rFonts w:ascii="Arial" w:hAnsi="Arial" w:cs="Arial"/>
@@ -1827,7 +1827,7 @@
     </w:p>
     <w:p>
       <w:pPr>
-        <w:pStyle w:val="ListParagraph"/>
+        <w:pStyle w:val="Lijstalinea"/>
         <w:numPr>
           <w:ilvl w:val="0"/>
           <w:numId w:val="13"/>
@@ -1881,7 +1881,7 @@
     </w:p>
     <w:p>
       <w:pPr>
-        <w:pStyle w:val="ListParagraph"/>
+        <w:pStyle w:val="Lijstalinea"/>
         <w:numPr>
           <w:ilvl w:val="1"/>
           <w:numId w:val="13"/>
@@ -1937,7 +1937,7 @@
     </w:p>
     <w:p>
       <w:pPr>
-        <w:pStyle w:val="ListParagraph"/>
+        <w:pStyle w:val="Lijstalinea"/>
         <w:numPr>
           <w:ilvl w:val="1"/>
           <w:numId w:val="13"/>
@@ -1988,7 +1988,7 @@
     </w:p>
     <w:p>
       <w:pPr>
-        <w:pStyle w:val="ListParagraph"/>
+        <w:pStyle w:val="Lijstalinea"/>
         <w:numPr>
           <w:ilvl w:val="0"/>
           <w:numId w:val="13"/>
@@ -2006,7 +2006,7 @@
     </w:p>
     <w:p>
       <w:pPr>
-        <w:pStyle w:val="ListParagraph"/>
+        <w:pStyle w:val="Lijstalinea"/>
         <w:numPr>
           <w:ilvl w:val="1"/>
           <w:numId w:val="1"/>
@@ -2040,7 +2040,7 @@
     </w:p>
     <w:p>
       <w:pPr>
-        <w:pStyle w:val="ListParagraph"/>
+        <w:pStyle w:val="Lijstalinea"/>
         <w:numPr>
           <w:ilvl w:val="1"/>
           <w:numId w:val="13"/>
@@ -2094,7 +2094,7 @@
     </w:p>
     <w:p>
       <w:pPr>
-        <w:pStyle w:val="ListParagraph"/>
+        <w:pStyle w:val="Lijstalinea"/>
         <w:numPr>
           <w:ilvl w:val="0"/>
           <w:numId w:val="13"/>
@@ -2113,7 +2113,7 @@
     </w:p>
     <w:p>
       <w:pPr>
-        <w:pStyle w:val="ListParagraph"/>
+        <w:pStyle w:val="Lijstalinea"/>
         <w:numPr>
           <w:ilvl w:val="1"/>
           <w:numId w:val="13"/>
@@ -2139,7 +2139,7 @@
     </w:p>
     <w:p>
       <w:pPr>
-        <w:pStyle w:val="ListParagraph"/>
+        <w:pStyle w:val="Lijstalinea"/>
         <w:numPr>
           <w:ilvl w:val="1"/>
           <w:numId w:val="13"/>
@@ -2179,7 +2179,7 @@
     </w:p>
     <w:p>
       <w:pPr>
-        <w:pStyle w:val="ListParagraph"/>
+        <w:pStyle w:val="Lijstalinea"/>
         <w:numPr>
           <w:ilvl w:val="0"/>
           <w:numId w:val="13"/>
@@ -2209,7 +2209,7 @@
     </w:p>
     <w:p>
       <w:pPr>
-        <w:pStyle w:val="ListParagraph"/>
+        <w:pStyle w:val="Lijstalinea"/>
         <w:numPr>
           <w:ilvl w:val="1"/>
           <w:numId w:val="13"/>
@@ -2247,7 +2247,7 @@
     </w:p>
     <w:p>
       <w:pPr>
-        <w:pStyle w:val="ListParagraph"/>
+        <w:pStyle w:val="Lijstalinea"/>
         <w:numPr>
           <w:ilvl w:val="1"/>
           <w:numId w:val="13"/>
@@ -2423,7 +2423,7 @@
     </w:p>
     <w:p>
       <w:pPr>
-        <w:pStyle w:val="Heading1"/>
+        <w:pStyle w:val="Kop1"/>
         <w:spacing w:line="720" w:lineRule="auto"/>
         <w:jc w:val="center"/>
         <w:rPr>
@@ -2445,7 +2445,7 @@
     </w:p>
     <w:p>
       <w:pPr>
-        <w:pStyle w:val="Heading2"/>
+        <w:pStyle w:val="Kop2"/>
         <w:spacing w:after="240"/>
         <w:rPr>
           <w:rFonts w:ascii="Arial" w:hAnsi="Arial" w:cs="Arial"/>
@@ -2582,7 +2582,7 @@
     </w:p>
     <w:p>
       <w:pPr>
-        <w:pStyle w:val="ListParagraph"/>
+        <w:pStyle w:val="Lijstalinea"/>
         <w:numPr>
           <w:ilvl w:val="0"/>
           <w:numId w:val="14"/>
@@ -2600,7 +2600,7 @@
     </w:p>
     <w:p>
       <w:pPr>
-        <w:pStyle w:val="ListParagraph"/>
+        <w:pStyle w:val="Lijstalinea"/>
         <w:numPr>
           <w:ilvl w:val="0"/>
           <w:numId w:val="14"/>
@@ -2618,7 +2618,7 @@
     </w:p>
     <w:p>
       <w:pPr>
-        <w:pStyle w:val="ListParagraph"/>
+        <w:pStyle w:val="Lijstalinea"/>
         <w:numPr>
           <w:ilvl w:val="0"/>
           <w:numId w:val="14"/>
@@ -2636,7 +2636,7 @@
     </w:p>
     <w:p>
       <w:pPr>
-        <w:pStyle w:val="ListParagraph"/>
+        <w:pStyle w:val="Lijstalinea"/>
         <w:numPr>
           <w:ilvl w:val="0"/>
           <w:numId w:val="14"/>
@@ -2654,7 +2654,7 @@
     </w:p>
     <w:p>
       <w:pPr>
-        <w:pStyle w:val="ListParagraph"/>
+        <w:pStyle w:val="Lijstalinea"/>
         <w:numPr>
           <w:ilvl w:val="0"/>
           <w:numId w:val="14"/>
@@ -2903,7 +2903,7 @@
     </w:p>
     <w:p>
       <w:pPr>
-        <w:pStyle w:val="ListParagraph"/>
+        <w:pStyle w:val="Lijstalinea"/>
         <w:numPr>
           <w:ilvl w:val="0"/>
           <w:numId w:val="15"/>
@@ -2921,7 +2921,7 @@
     </w:p>
     <w:p>
       <w:pPr>
-        <w:pStyle w:val="ListParagraph"/>
+        <w:pStyle w:val="Lijstalinea"/>
         <w:numPr>
           <w:ilvl w:val="0"/>
           <w:numId w:val="15"/>
@@ -2951,7 +2951,7 @@
     </w:p>
     <w:p>
       <w:pPr>
-        <w:pStyle w:val="ListParagraph"/>
+        <w:pStyle w:val="Lijstalinea"/>
         <w:numPr>
           <w:ilvl w:val="0"/>
           <w:numId w:val="15"/>
@@ -2969,7 +2969,7 @@
     </w:p>
     <w:p>
       <w:pPr>
-        <w:pStyle w:val="ListParagraph"/>
+        <w:pStyle w:val="Lijstalinea"/>
         <w:numPr>
           <w:ilvl w:val="0"/>
           <w:numId w:val="15"/>
@@ -2987,7 +2987,7 @@
     </w:p>
     <w:p>
       <w:pPr>
-        <w:pStyle w:val="ListParagraph"/>
+        <w:pStyle w:val="Lijstalinea"/>
         <w:numPr>
           <w:ilvl w:val="0"/>
           <w:numId w:val="15"/>
@@ -3080,8 +3080,621 @@
     </w:p>
     <w:p>
       <w:pPr>
-        <w:pStyle w:val="Heading2"/>
+        <w:pStyle w:val="Kop3"/>
         <w:spacing w:after="240"/>
+      </w:pPr>
+      <w:r>
+        <w:lastRenderedPageBreak/>
+        <w:t>Expert interview</w:t>
+      </w:r>
+    </w:p>
+    <w:p>
+      <w:pPr>
+        <w:spacing w:after="0"/>
+        <w:rPr>
+          <w:rFonts w:ascii="Arial" w:hAnsi="Arial" w:cs="Arial"/>
+          <w:b/>
+          <w:bCs/>
+        </w:rPr>
+      </w:pPr>
+      <w:r>
+        <w:rPr>
+          <w:rFonts w:ascii="Arial" w:hAnsi="Arial" w:cs="Arial"/>
+          <w:b/>
+          <w:bCs/>
+        </w:rPr>
+        <w:t>Introduction</w:t>
+      </w:r>
+    </w:p>
+    <w:p>
+      <w:pPr>
+        <w:rPr>
+          <w:rFonts w:ascii="Arial" w:hAnsi="Arial" w:cs="Arial"/>
+        </w:rPr>
+      </w:pPr>
+      <w:r>
+        <w:rPr>
+          <w:rFonts w:ascii="Arial" w:hAnsi="Arial" w:cs="Arial"/>
+        </w:rPr>
+        <w:t xml:space="preserve">In this interview, we have the privilege of conversing with Niko </w:t>
+      </w:r>
+      <w:proofErr w:type="spellStart"/>
+      <w:r>
+        <w:rPr>
+          <w:rFonts w:ascii="Arial" w:hAnsi="Arial" w:cs="Arial"/>
+        </w:rPr>
+        <w:t>Köbler</w:t>
+      </w:r>
+      <w:proofErr w:type="spellEnd"/>
+      <w:r>
+        <w:rPr>
+          <w:rFonts w:ascii="Arial" w:hAnsi="Arial" w:cs="Arial"/>
+        </w:rPr>
+        <w:t xml:space="preserve">, a distinguished freelance Software- and IAM-Consultant with a profound expertise in Identity and Access Management (IAM) and a comprehensive understanding of Keycloak since its inception in 2015. Niko, who dedicates a significant 80% of his daily professional life to the intricacies of identity management, offers invaluable insights into the world of Keycloak. With a diverse portfolio, he not only provides public and private training sessions but also conducts meticulous architecture and configuration reviews. Furthermore, Niko actively engages in implementing custom extensions and integrations within existing landscapes, contributing significantly to the advancement of IAM practices. Beyond his consulting </w:t>
+      </w:r>
+      <w:r>
+        <w:rPr>
+          <w:rFonts w:ascii="Arial" w:hAnsi="Arial" w:cs="Arial"/>
+        </w:rPr>
+        <w:t>endeavours</w:t>
+      </w:r>
+      <w:r>
+        <w:rPr>
+          <w:rFonts w:ascii="Arial" w:hAnsi="Arial" w:cs="Arial"/>
+        </w:rPr>
+        <w:t xml:space="preserve">, he extends his knowledge-sharing commitment through a thriving YouTube channel, where he publishes informative videos focused on Keycloak, and as a speaker at major IT and software conferences. Join us as we delve into the wealth of Niko </w:t>
+      </w:r>
+      <w:proofErr w:type="spellStart"/>
+      <w:r>
+        <w:rPr>
+          <w:rFonts w:ascii="Arial" w:hAnsi="Arial" w:cs="Arial"/>
+        </w:rPr>
+        <w:t>Köbler's</w:t>
+      </w:r>
+      <w:proofErr w:type="spellEnd"/>
+      <w:r>
+        <w:rPr>
+          <w:rFonts w:ascii="Arial" w:hAnsi="Arial" w:cs="Arial"/>
+        </w:rPr>
+        <w:t xml:space="preserve"> experience and expertise, uncovering the nuances of Keycloak and the evolving landscape of identity management.</w:t>
+      </w:r>
+    </w:p>
+    <w:p>
+      <w:pPr>
+        <w:spacing w:after="0"/>
+        <w:rPr>
+          <w:rFonts w:ascii="Arial" w:hAnsi="Arial" w:cs="Arial"/>
+          <w:b/>
+          <w:bCs/>
+        </w:rPr>
+      </w:pPr>
+      <w:r>
+        <w:rPr>
+          <w:rFonts w:ascii="Arial" w:hAnsi="Arial" w:cs="Arial"/>
+          <w:b/>
+          <w:bCs/>
+        </w:rPr>
+        <w:t>What IAM solutions exist, and which one do you recommend, and why?</w:t>
+      </w:r>
+    </w:p>
+    <w:p>
+      <w:pPr>
+        <w:spacing w:after="0"/>
+        <w:rPr>
+          <w:rFonts w:ascii="Arial" w:hAnsi="Arial" w:cs="Arial"/>
+        </w:rPr>
+      </w:pPr>
+      <w:r>
+        <w:rPr>
+          <w:rFonts w:ascii="Arial" w:hAnsi="Arial" w:cs="Arial"/>
+        </w:rPr>
+        <w:t>“</w:t>
+      </w:r>
+      <w:r>
+        <w:rPr>
+          <w:rFonts w:ascii="Arial" w:hAnsi="Arial" w:cs="Arial"/>
+        </w:rPr>
+        <w:t xml:space="preserve">There are a lot of IAM solutions available, </w:t>
+      </w:r>
+      <w:proofErr w:type="gramStart"/>
+      <w:r>
+        <w:rPr>
+          <w:rFonts w:ascii="Arial" w:hAnsi="Arial" w:cs="Arial"/>
+        </w:rPr>
+        <w:t>e.g.</w:t>
+      </w:r>
+      <w:proofErr w:type="gramEnd"/>
+      <w:r>
+        <w:rPr>
+          <w:rFonts w:ascii="Arial" w:hAnsi="Arial" w:cs="Arial"/>
+        </w:rPr>
+        <w:t xml:space="preserve"> Wikipedia serves a long list of service providers and vendors. As my focus is on Keycloak IAM &amp; SSO, I do recommend of course Keycloak. It was the first solution to be hosted and run in your local/private environment and keeping the </w:t>
+      </w:r>
+      <w:proofErr w:type="spellStart"/>
+      <w:r>
+        <w:rPr>
+          <w:rFonts w:ascii="Arial" w:hAnsi="Arial" w:cs="Arial"/>
+        </w:rPr>
+        <w:t>souvereignty</w:t>
+      </w:r>
+      <w:proofErr w:type="spellEnd"/>
+      <w:r>
+        <w:rPr>
+          <w:rFonts w:ascii="Arial" w:hAnsi="Arial" w:cs="Arial"/>
+        </w:rPr>
+        <w:t xml:space="preserve"> of the </w:t>
+      </w:r>
+      <w:proofErr w:type="gramStart"/>
+      <w:r>
+        <w:rPr>
+          <w:rFonts w:ascii="Arial" w:hAnsi="Arial" w:cs="Arial"/>
+        </w:rPr>
+        <w:t>users</w:t>
+      </w:r>
+      <w:proofErr w:type="gramEnd"/>
+      <w:r>
+        <w:rPr>
+          <w:rFonts w:ascii="Arial" w:hAnsi="Arial" w:cs="Arial"/>
+        </w:rPr>
+        <w:t xml:space="preserve"> data (credentials) in your company and not giving them to an outside solution hosted by a service provider.</w:t>
+      </w:r>
+      <w:r>
+        <w:rPr>
+          <w:rFonts w:ascii="Arial" w:hAnsi="Arial" w:cs="Arial"/>
+        </w:rPr>
+        <w:t>”</w:t>
+      </w:r>
+    </w:p>
+    <w:p>
+      <w:pPr>
+        <w:spacing w:after="0"/>
+        <w:rPr>
+          <w:rFonts w:ascii="Arial" w:hAnsi="Arial" w:cs="Arial"/>
+        </w:rPr>
+      </w:pPr>
+    </w:p>
+    <w:p>
+      <w:pPr>
+        <w:spacing w:after="0"/>
+        <w:rPr>
+          <w:rFonts w:ascii="Arial" w:hAnsi="Arial" w:cs="Arial"/>
+          <w:b/>
+          <w:bCs/>
+        </w:rPr>
+      </w:pPr>
+      <w:r>
+        <w:rPr>
+          <w:rFonts w:ascii="Arial" w:hAnsi="Arial" w:cs="Arial"/>
+          <w:b/>
+          <w:bCs/>
+        </w:rPr>
+        <w:t>What essential features make Keycloak stand out?</w:t>
+      </w:r>
+    </w:p>
+    <w:p>
+      <w:pPr>
+        <w:spacing w:after="0"/>
+        <w:rPr>
+          <w:rFonts w:ascii="Arial" w:hAnsi="Arial" w:cs="Arial"/>
+        </w:rPr>
+      </w:pPr>
+      <w:r>
+        <w:rPr>
+          <w:rFonts w:ascii="Arial" w:hAnsi="Arial" w:cs="Arial"/>
+        </w:rPr>
+        <w:t>“</w:t>
+      </w:r>
+      <w:r>
+        <w:rPr>
+          <w:rFonts w:ascii="Arial" w:hAnsi="Arial" w:cs="Arial"/>
+        </w:rPr>
+        <w:t xml:space="preserve">Keycloak is a full-featured and standalone solution for Identity Management and Single-Sign-On to be hosted and managed by yourself (see above). It follows the OpenID-Connect standard and comes with everything one might need for successfully authenticating users and clients. And it’s not only about authentication itself, </w:t>
+      </w:r>
+      <w:proofErr w:type="gramStart"/>
+      <w:r>
+        <w:rPr>
+          <w:rFonts w:ascii="Arial" w:hAnsi="Arial" w:cs="Arial"/>
+        </w:rPr>
+        <w:t>there are</w:t>
+      </w:r>
+      <w:proofErr w:type="gramEnd"/>
+      <w:r>
+        <w:rPr>
+          <w:rFonts w:ascii="Arial" w:hAnsi="Arial" w:cs="Arial"/>
+        </w:rPr>
+        <w:t xml:space="preserve"> features like registration, forgot password, multi-factor-authentication (MFA) with OTP, sign-in with social providers and brokering with custom IdPs, user federation with existing directories, like LDAP or AD and others. For managing the system, Keycloak comes with a comprehensive admin and management console where you can manage all aspects of the server, enabling/disabling features, creating and managing users and clients and managing policies, like </w:t>
+      </w:r>
+      <w:proofErr w:type="gramStart"/>
+      <w:r>
+        <w:rPr>
+          <w:rFonts w:ascii="Arial" w:hAnsi="Arial" w:cs="Arial"/>
+        </w:rPr>
+        <w:t>e.g.</w:t>
+      </w:r>
+      <w:proofErr w:type="gramEnd"/>
+      <w:r>
+        <w:rPr>
+          <w:rFonts w:ascii="Arial" w:hAnsi="Arial" w:cs="Arial"/>
+        </w:rPr>
+        <w:t xml:space="preserve"> the password-policies. </w:t>
+      </w:r>
+      <w:proofErr w:type="gramStart"/>
+      <w:r>
+        <w:rPr>
+          <w:rFonts w:ascii="Arial" w:hAnsi="Arial" w:cs="Arial"/>
+        </w:rPr>
+        <w:t>Additionally</w:t>
+      </w:r>
+      <w:proofErr w:type="gramEnd"/>
+      <w:r>
+        <w:rPr>
+          <w:rFonts w:ascii="Arial" w:hAnsi="Arial" w:cs="Arial"/>
+        </w:rPr>
+        <w:t xml:space="preserve"> there’s the account console, where users can manage their data, credentials and sessions themselves. If you need some custom functionality which Keycloak doesn’t provide out-of-the-box, there are a lot of extension interfaces, which can be used to implement the features you want or need by using Java code. </w:t>
+      </w:r>
+      <w:proofErr w:type="gramStart"/>
+      <w:r>
+        <w:rPr>
+          <w:rFonts w:ascii="Arial" w:hAnsi="Arial" w:cs="Arial"/>
+        </w:rPr>
+        <w:t>Last but not least</w:t>
+      </w:r>
+      <w:proofErr w:type="gramEnd"/>
+      <w:r>
+        <w:rPr>
+          <w:rFonts w:ascii="Arial" w:hAnsi="Arial" w:cs="Arial"/>
+        </w:rPr>
+        <w:t>, the complete look-and-feel of the Keycloak UIs and forms can be customized with custom themes, so that it integrates also visually into your corporate identity.</w:t>
+      </w:r>
+      <w:r>
+        <w:rPr>
+          <w:rFonts w:ascii="Arial" w:hAnsi="Arial" w:cs="Arial"/>
+        </w:rPr>
+        <w:t>”</w:t>
+      </w:r>
+    </w:p>
+    <w:p>
+      <w:pPr>
+        <w:spacing w:after="0"/>
+        <w:rPr>
+          <w:rFonts w:ascii="Arial" w:hAnsi="Arial" w:cs="Arial"/>
+        </w:rPr>
+      </w:pPr>
+    </w:p>
+    <w:p>
+      <w:pPr>
+        <w:spacing w:after="0"/>
+        <w:rPr>
+          <w:rFonts w:ascii="Arial" w:hAnsi="Arial" w:cs="Arial"/>
+          <w:b/>
+          <w:bCs/>
+        </w:rPr>
+      </w:pPr>
+      <w:r>
+        <w:rPr>
+          <w:rFonts w:ascii="Arial" w:hAnsi="Arial" w:cs="Arial"/>
+          <w:b/>
+          <w:bCs/>
+        </w:rPr>
+        <w:t>What distinguishes Keycloak from other IAM solutions in the market (in your opinion)?</w:t>
+      </w:r>
+    </w:p>
+    <w:p>
+      <w:pPr>
+        <w:spacing w:after="0"/>
+        <w:rPr>
+          <w:rFonts w:ascii="Arial" w:hAnsi="Arial" w:cs="Arial"/>
+        </w:rPr>
+      </w:pPr>
+      <w:r>
+        <w:rPr>
+          <w:rFonts w:ascii="Arial" w:hAnsi="Arial" w:cs="Arial"/>
+        </w:rPr>
+        <w:t>“</w:t>
+      </w:r>
+      <w:r>
+        <w:rPr>
+          <w:rFonts w:ascii="Arial" w:hAnsi="Arial" w:cs="Arial"/>
+        </w:rPr>
+        <w:t>Keycloak is, like already mentioned above, a full-featured standalone solution, which can be hosted by the company itself. There’s no need to use a managed service provider and to give the most sensitive user data (credentials!) into foreign responsibility where you don’t know how this data will be processed and stored. With Keycloak you have the full control and power over your data!</w:t>
+      </w:r>
+    </w:p>
+    <w:p>
+      <w:pPr>
+        <w:spacing w:after="0"/>
+        <w:rPr>
+          <w:rFonts w:ascii="Arial" w:hAnsi="Arial" w:cs="Arial"/>
+        </w:rPr>
+      </w:pPr>
+      <w:r>
+        <w:rPr>
+          <w:rFonts w:ascii="Arial" w:hAnsi="Arial" w:cs="Arial"/>
+        </w:rPr>
+        <w:t xml:space="preserve">Additionally, other solutions often come with multiple modules which you </w:t>
+      </w:r>
+      <w:proofErr w:type="gramStart"/>
+      <w:r>
+        <w:rPr>
+          <w:rFonts w:ascii="Arial" w:hAnsi="Arial" w:cs="Arial"/>
+        </w:rPr>
+        <w:t>have to</w:t>
+      </w:r>
+      <w:proofErr w:type="gramEnd"/>
+      <w:r>
+        <w:rPr>
+          <w:rFonts w:ascii="Arial" w:hAnsi="Arial" w:cs="Arial"/>
+        </w:rPr>
+        <w:t xml:space="preserve"> deploy and operate depending on what you need and what your requirements are. Not with Keycloak, you will get everything the Keycloak ecosystem offers in one compact server. And, if you </w:t>
+      </w:r>
+      <w:r>
+        <w:rPr>
+          <w:rFonts w:ascii="Arial" w:hAnsi="Arial" w:cs="Arial"/>
+        </w:rPr>
+        <w:lastRenderedPageBreak/>
+        <w:t>need more, you have the possibility to extend Keycloak with several Service Provider Interfaces. Try that with a managed service…!</w:t>
+      </w:r>
+      <w:r>
+        <w:rPr>
+          <w:rFonts w:ascii="Arial" w:hAnsi="Arial" w:cs="Arial"/>
+        </w:rPr>
+        <w:t>”</w:t>
+      </w:r>
+    </w:p>
+    <w:p>
+      <w:pPr>
+        <w:spacing w:after="0"/>
+        <w:rPr>
+          <w:rFonts w:ascii="Arial" w:hAnsi="Arial" w:cs="Arial"/>
+        </w:rPr>
+      </w:pPr>
+    </w:p>
+    <w:p>
+      <w:pPr>
+        <w:spacing w:after="0"/>
+        <w:rPr>
+          <w:rFonts w:ascii="Arial" w:hAnsi="Arial" w:cs="Arial"/>
+          <w:b/>
+          <w:bCs/>
+        </w:rPr>
+      </w:pPr>
+      <w:r>
+        <w:rPr>
+          <w:rFonts w:ascii="Arial" w:hAnsi="Arial" w:cs="Arial"/>
+          <w:b/>
+          <w:bCs/>
+        </w:rPr>
+        <w:t>What are some best practices for implementing Keycloak in a new project, and any potential pitfalls?</w:t>
+      </w:r>
+    </w:p>
+    <w:p>
+      <w:pPr>
+        <w:spacing w:after="0"/>
+        <w:rPr>
+          <w:rFonts w:ascii="Arial" w:hAnsi="Arial" w:cs="Arial"/>
+        </w:rPr>
+      </w:pPr>
+      <w:r>
+        <w:rPr>
+          <w:rFonts w:ascii="Arial" w:hAnsi="Arial" w:cs="Arial"/>
+        </w:rPr>
+        <w:t>“</w:t>
+      </w:r>
+      <w:r>
+        <w:rPr>
+          <w:rFonts w:ascii="Arial" w:hAnsi="Arial" w:cs="Arial"/>
+        </w:rPr>
+        <w:t>This heavily depends on the requirements of the project and environment. There might be no big challenges in small projects, which are just using some standards and default settings. The bigger the projects become, and the more entities (users, clients, brokers, etc.) are involved, it might(!) become more complex.</w:t>
+      </w:r>
+    </w:p>
+    <w:p>
+      <w:pPr>
+        <w:spacing w:after="0"/>
+        <w:rPr>
+          <w:rFonts w:ascii="Arial" w:hAnsi="Arial" w:cs="Arial"/>
+        </w:rPr>
+      </w:pPr>
+      <w:r>
+        <w:rPr>
+          <w:rFonts w:ascii="Arial" w:hAnsi="Arial" w:cs="Arial"/>
+        </w:rPr>
+        <w:t xml:space="preserve">Using OIDC as the authentication protocol in your clients (applications) is nowadays no more hassle, as nearly every programming language, library and ecosystem has some ready-to-use solutions, which you just </w:t>
+      </w:r>
+      <w:proofErr w:type="gramStart"/>
+      <w:r>
+        <w:rPr>
+          <w:rFonts w:ascii="Arial" w:hAnsi="Arial" w:cs="Arial"/>
+        </w:rPr>
+        <w:t>have to</w:t>
+      </w:r>
+      <w:proofErr w:type="gramEnd"/>
+      <w:r>
+        <w:rPr>
+          <w:rFonts w:ascii="Arial" w:hAnsi="Arial" w:cs="Arial"/>
+        </w:rPr>
+        <w:t xml:space="preserve"> integrate in your custom application. There’s no need to implement things on your own.</w:t>
+      </w:r>
+    </w:p>
+    <w:p>
+      <w:pPr>
+        <w:spacing w:after="0"/>
+        <w:rPr>
+          <w:rFonts w:ascii="Arial" w:hAnsi="Arial" w:cs="Arial"/>
+        </w:rPr>
+      </w:pPr>
+      <w:r>
+        <w:rPr>
+          <w:rFonts w:ascii="Arial" w:hAnsi="Arial" w:cs="Arial"/>
+        </w:rPr>
+        <w:t xml:space="preserve">When it comes to authentication with the various available </w:t>
+      </w:r>
+      <w:proofErr w:type="gramStart"/>
+      <w:r>
+        <w:rPr>
+          <w:rFonts w:ascii="Arial" w:hAnsi="Arial" w:cs="Arial"/>
+        </w:rPr>
+        <w:t>so called</w:t>
+      </w:r>
+      <w:proofErr w:type="gramEnd"/>
+      <w:r>
+        <w:rPr>
+          <w:rFonts w:ascii="Arial" w:hAnsi="Arial" w:cs="Arial"/>
+        </w:rPr>
+        <w:t xml:space="preserve"> grant-types, one should be careful, what the used library uses, as there are some grant types which are deprecated and should and must not be used any more. It’s always a good advice to read and understand the OIDC spec and not just implement what some, maybe outdated, blog posts or tutorials on the internet will tell you. Just because it’s on the internet, it is not necessarily right. In my now 9 years of experience with Identity Management and OIDC, I think I’ve seen almost every </w:t>
+      </w:r>
+      <w:proofErr w:type="gramStart"/>
+      <w:r>
+        <w:rPr>
+          <w:rFonts w:ascii="Arial" w:hAnsi="Arial" w:cs="Arial"/>
+        </w:rPr>
+        <w:t>failures</w:t>
+      </w:r>
+      <w:proofErr w:type="gramEnd"/>
+      <w:r>
+        <w:rPr>
+          <w:rFonts w:ascii="Arial" w:hAnsi="Arial" w:cs="Arial"/>
+        </w:rPr>
+        <w:t xml:space="preserve"> and bull***t companies can think of and unfortunately really do...</w:t>
+      </w:r>
+      <w:r>
+        <w:rPr>
+          <w:rFonts w:ascii="Arial" w:hAnsi="Arial" w:cs="Arial"/>
+        </w:rPr>
+        <w:t>”</w:t>
+      </w:r>
+    </w:p>
+    <w:p>
+      <w:pPr>
+        <w:spacing w:after="0"/>
+        <w:rPr>
+          <w:rFonts w:ascii="Arial" w:hAnsi="Arial" w:cs="Arial"/>
+        </w:rPr>
+      </w:pPr>
+    </w:p>
+    <w:p>
+      <w:pPr>
+        <w:spacing w:after="0"/>
+        <w:rPr>
+          <w:rFonts w:ascii="Arial" w:hAnsi="Arial" w:cs="Arial"/>
+          <w:b/>
+          <w:bCs/>
+        </w:rPr>
+      </w:pPr>
+      <w:r>
+        <w:rPr>
+          <w:rFonts w:ascii="Arial" w:hAnsi="Arial" w:cs="Arial"/>
+          <w:b/>
+          <w:bCs/>
+        </w:rPr>
+        <w:t>From your perspective, what are some emerging trends or developments in IAM, and how does Keycloak fit into them?</w:t>
+      </w:r>
+    </w:p>
+    <w:p>
+      <w:pPr>
+        <w:spacing w:after="0"/>
+        <w:rPr>
+          <w:rFonts w:ascii="Arial" w:hAnsi="Arial" w:cs="Arial"/>
+        </w:rPr>
+      </w:pPr>
+      <w:r>
+        <w:rPr>
+          <w:rFonts w:ascii="Arial" w:hAnsi="Arial" w:cs="Arial"/>
+        </w:rPr>
+        <w:t>“</w:t>
+      </w:r>
+      <w:r>
+        <w:rPr>
+          <w:rFonts w:ascii="Arial" w:hAnsi="Arial" w:cs="Arial"/>
+        </w:rPr>
+        <w:t xml:space="preserve">One of the most popular </w:t>
+      </w:r>
+      <w:proofErr w:type="gramStart"/>
+      <w:r>
+        <w:rPr>
+          <w:rFonts w:ascii="Arial" w:hAnsi="Arial" w:cs="Arial"/>
+        </w:rPr>
+        <w:t>trend</w:t>
+      </w:r>
+      <w:proofErr w:type="gramEnd"/>
+      <w:r>
+        <w:rPr>
+          <w:rFonts w:ascii="Arial" w:hAnsi="Arial" w:cs="Arial"/>
+        </w:rPr>
+        <w:t xml:space="preserve"> is of course the change from using password to using FIDO2 Passkeys. The use of Passkeys </w:t>
+      </w:r>
+      <w:proofErr w:type="gramStart"/>
+      <w:r>
+        <w:rPr>
+          <w:rFonts w:ascii="Arial" w:hAnsi="Arial" w:cs="Arial"/>
+        </w:rPr>
+        <w:t>are</w:t>
+      </w:r>
+      <w:proofErr w:type="gramEnd"/>
+      <w:r>
+        <w:rPr>
+          <w:rFonts w:ascii="Arial" w:hAnsi="Arial" w:cs="Arial"/>
+        </w:rPr>
+        <w:t xml:space="preserve"> based on the </w:t>
+      </w:r>
+      <w:proofErr w:type="spellStart"/>
+      <w:r>
+        <w:rPr>
+          <w:rFonts w:ascii="Arial" w:hAnsi="Arial" w:cs="Arial"/>
+        </w:rPr>
+        <w:t>WebAuthn</w:t>
+      </w:r>
+      <w:proofErr w:type="spellEnd"/>
+      <w:r>
+        <w:rPr>
+          <w:rFonts w:ascii="Arial" w:hAnsi="Arial" w:cs="Arial"/>
+        </w:rPr>
+        <w:t xml:space="preserve"> protocol, which is available in Keycloak already since 2019 or 2020 (? don’t know exactly), so Keycloak already knows how to use Passkeys, there are only a few customizations necessary to get it running in a convenient way (it’s already working </w:t>
+      </w:r>
+      <w:proofErr w:type="spellStart"/>
+      <w:r>
+        <w:rPr>
+          <w:rFonts w:ascii="Arial" w:hAnsi="Arial" w:cs="Arial"/>
+        </w:rPr>
+        <w:t>ootb</w:t>
+      </w:r>
+      <w:proofErr w:type="spellEnd"/>
+      <w:r>
+        <w:rPr>
+          <w:rFonts w:ascii="Arial" w:hAnsi="Arial" w:cs="Arial"/>
+        </w:rPr>
+        <w:t>, but not that convenient as it can be).</w:t>
+      </w:r>
+    </w:p>
+    <w:p>
+      <w:pPr>
+        <w:spacing w:after="0"/>
+        <w:rPr>
+          <w:rFonts w:ascii="Arial" w:hAnsi="Arial" w:cs="Arial"/>
+        </w:rPr>
+      </w:pPr>
+      <w:r>
+        <w:rPr>
+          <w:rFonts w:ascii="Arial" w:hAnsi="Arial" w:cs="Arial"/>
+        </w:rPr>
+        <w:t>There’s a lot of movement in the field of authentication, no matter if using OIDC in financial sector (FAPI), secure encryption standards (FIPS 140-2), Self-Sovereign Identity (SSI), Verifiable Credentials (VC), and so on… Due to the fact that Keycloak is an Open Source Software, there are SIGs (special interest groups) for nearly every topic, so that Keycloak will also be in future on of the first and leading solutions to provider new and up-to-date authentication possibilities.</w:t>
+      </w:r>
+      <w:r>
+        <w:rPr>
+          <w:rFonts w:ascii="Arial" w:hAnsi="Arial" w:cs="Arial"/>
+        </w:rPr>
+        <w:t>”</w:t>
+      </w:r>
+    </w:p>
+    <w:p>
+      <w:pPr>
+        <w:rPr>
+          <w:rFonts w:ascii="Arial" w:hAnsi="Arial" w:cs="Arial"/>
+        </w:rPr>
+      </w:pPr>
+    </w:p>
+    <w:p>
+      <w:pPr>
+        <w:pStyle w:val="Kop2"/>
+        <w:spacing w:after="240"/>
         <w:rPr>
           <w:rFonts w:ascii="Arial" w:hAnsi="Arial" w:cs="Arial"/>
         </w:rPr>
@@ -3091,7 +3704,6 @@
         <w:rPr>
           <w:rFonts w:ascii="Arial" w:hAnsi="Arial" w:cs="Arial"/>
         </w:rPr>
-        <w:lastRenderedPageBreak/>
         <w:t>Sub question 2</w:t>
       </w:r>
       <w:bookmarkEnd w:id="6"/>
@@ -3426,33 +4038,11 @@
           <w:rFonts w:ascii="Arial" w:hAnsi="Arial" w:cs="Arial"/>
         </w:rPr>
       </w:pPr>
-      <w:proofErr w:type="spellStart"/>
-      <w:r>
-        <w:rPr>
-          <w:rFonts w:ascii="Arial" w:hAnsi="Arial" w:cs="Arial"/>
-        </w:rPr>
-        <w:t>Keycloak</w:t>
-      </w:r>
-      <w:proofErr w:type="spellEnd"/>
-      <w:r>
-        <w:rPr>
-          <w:rFonts w:ascii="Arial" w:hAnsi="Arial" w:cs="Arial"/>
-        </w:rPr>
-        <w:t xml:space="preserve"> effectively handles Broken Object Level Authorization (BOLA) through a robust access control framework. It employs roles, permissions, and resource-based authorization to define and manage access to objects. </w:t>
-      </w:r>
-      <w:proofErr w:type="spellStart"/>
-      <w:r>
-        <w:rPr>
-          <w:rFonts w:ascii="Arial" w:hAnsi="Arial" w:cs="Arial"/>
-        </w:rPr>
-        <w:t>Keycloak's</w:t>
-      </w:r>
-      <w:proofErr w:type="spellEnd"/>
-      <w:r>
-        <w:rPr>
-          <w:rFonts w:ascii="Arial" w:hAnsi="Arial" w:cs="Arial"/>
-        </w:rPr>
-        <w:t xml:space="preserve"> authorization policies, conditions, and mappers enable fine-grained control, allowing specific rules based on object identifiers. Scopes, client scopes, and dynamic authorization consent further contribute to precise access control. The platform supports custom authorization logic through its Service Provider Interface (SPI), providing flexibility for complex scenarios </w:t>
+      <w:r>
+        <w:rPr>
+          <w:rFonts w:ascii="Arial" w:hAnsi="Arial" w:cs="Arial"/>
+        </w:rPr>
+        <w:t xml:space="preserve">Keycloak effectively handles Broken Object Level Authorization (BOLA) through a robust access control framework. It employs roles, permissions, and resource-based authorization to define and manage access to objects. Keycloak's authorization policies, conditions, and mappers enable fine-grained control, allowing specific rules based on object identifiers. Scopes, client scopes, and dynamic authorization consent further contribute to precise access control. The platform supports custom authorization logic through its Service Provider Interface (SPI), providing flexibility for complex scenarios </w:t>
       </w:r>
       <w:sdt>
         <w:sdtPr>
@@ -3532,33 +4122,11 @@
           <w:rFonts w:ascii="Arial" w:hAnsi="Arial" w:cs="Arial"/>
         </w:rPr>
       </w:pPr>
-      <w:proofErr w:type="spellStart"/>
-      <w:r>
-        <w:rPr>
-          <w:rFonts w:ascii="Arial" w:hAnsi="Arial" w:cs="Arial"/>
-        </w:rPr>
-        <w:t>Keycloak</w:t>
-      </w:r>
-      <w:proofErr w:type="spellEnd"/>
-      <w:r>
-        <w:rPr>
-          <w:rFonts w:ascii="Arial" w:hAnsi="Arial" w:cs="Arial"/>
-        </w:rPr>
-        <w:t xml:space="preserve"> adeptly addresses Unrestricted Resource Consumption through a multifaceted approach. The platform incorporates rate limiting, allowing administrators to control the volume of incoming requests, preventing abuse and resource exhaustion. Token lifespan control, caching strategies, and optimized token validation processes are integral to resource optimization. </w:t>
-      </w:r>
-      <w:proofErr w:type="spellStart"/>
-      <w:r>
-        <w:rPr>
-          <w:rFonts w:ascii="Arial" w:hAnsi="Arial" w:cs="Arial"/>
-        </w:rPr>
-        <w:t>Keycloak's</w:t>
-      </w:r>
-      <w:proofErr w:type="spellEnd"/>
-      <w:r>
-        <w:rPr>
-          <w:rFonts w:ascii="Arial" w:hAnsi="Arial" w:cs="Arial"/>
-        </w:rPr>
-        <w:t xml:space="preserve"> scalability, load balancing, and performance monitoring capabilities ensure the system's resilience and prevent resource exhaustion in clustered environments </w:t>
+      <w:r>
+        <w:rPr>
+          <w:rFonts w:ascii="Arial" w:hAnsi="Arial" w:cs="Arial"/>
+        </w:rPr>
+        <w:t xml:space="preserve">Keycloak adeptly addresses Unrestricted Resource Consumption through a multifaceted approach. The platform incorporates rate limiting, allowing administrators to control the volume of incoming requests, preventing abuse and resource exhaustion. Token lifespan control, caching strategies, and optimized token validation processes are integral to resource optimization. Keycloak's scalability, load balancing, and performance monitoring capabilities ensure the system's resilience and prevent resource exhaustion in clustered environments </w:t>
       </w:r>
       <w:sdt>
         <w:sdtPr>
@@ -3638,19 +4206,11 @@
           <w:rFonts w:ascii="Arial" w:hAnsi="Arial" w:cs="Arial"/>
         </w:rPr>
       </w:pPr>
-      <w:proofErr w:type="spellStart"/>
-      <w:r>
-        <w:rPr>
-          <w:rFonts w:ascii="Arial" w:hAnsi="Arial" w:cs="Arial"/>
-        </w:rPr>
-        <w:t>Keycloak</w:t>
-      </w:r>
-      <w:proofErr w:type="spellEnd"/>
-      <w:r>
-        <w:rPr>
-          <w:rFonts w:ascii="Arial" w:hAnsi="Arial" w:cs="Arial"/>
-        </w:rPr>
-        <w:t xml:space="preserve"> effectively addresses Broken Function Level Authorization (BFLA) by employing Role-Based Access Control (RBAC), fine-grained policie</w:t>
+      <w:r>
+        <w:rPr>
+          <w:rFonts w:ascii="Arial" w:hAnsi="Arial" w:cs="Arial"/>
+        </w:rPr>
+        <w:t>Keycloak effectively addresses Broken Function Level Authorization (BFLA) by employing Role-Based Access Control (RBAC), fine-grained policie</w:t>
       </w:r>
       <w:r>
         <w:rPr>
@@ -3662,35 +4222,7 @@
         <w:rPr>
           <w:rFonts w:ascii="Arial" w:hAnsi="Arial" w:cs="Arial"/>
         </w:rPr>
-        <w:t xml:space="preserve">. This ensures precise authorization checks for application functions. </w:t>
-      </w:r>
-      <w:proofErr w:type="spellStart"/>
-      <w:r>
-        <w:rPr>
-          <w:rFonts w:ascii="Arial" w:hAnsi="Arial" w:cs="Arial"/>
-        </w:rPr>
-        <w:t>Keycloak's</w:t>
-      </w:r>
-      <w:proofErr w:type="spellEnd"/>
-      <w:r>
-        <w:rPr>
-          <w:rFonts w:ascii="Arial" w:hAnsi="Arial" w:cs="Arial"/>
-        </w:rPr>
-        <w:t xml:space="preserve"> dynamic consent and token-based access control enhance flexibility. The platform's direct access to backend data eliminates the need for extensive data imports, streamlining authorization processes. Regular auditing and monitoring, along with adherence to best practices, further solidify </w:t>
-      </w:r>
-      <w:proofErr w:type="spellStart"/>
-      <w:r>
-        <w:rPr>
-          <w:rFonts w:ascii="Arial" w:hAnsi="Arial" w:cs="Arial"/>
-        </w:rPr>
-        <w:t>Keycloak's</w:t>
-      </w:r>
-      <w:proofErr w:type="spellEnd"/>
-      <w:r>
-        <w:rPr>
-          <w:rFonts w:ascii="Arial" w:hAnsi="Arial" w:cs="Arial"/>
-        </w:rPr>
-        <w:t xml:space="preserve"> robust handling of BFLA</w:t>
+        <w:t>. This ensures precise authorization checks for application functions. Keycloak's dynamic consent and token-based access control enhance flexibility. The platform's direct access to backend data eliminates the need for extensive data imports, streamlining authorization processes. Regular auditing and monitoring, along with adherence to best practices, further solidify Keycloak's robust handling of BFLA</w:t>
       </w:r>
       <w:sdt>
         <w:sdtPr>
@@ -3774,30 +4306,21 @@
         <w:rPr>
           <w:rFonts w:ascii="Arial" w:hAnsi="Arial" w:cs="Arial"/>
         </w:rPr>
-        <w:t xml:space="preserve">It allows precise control over user access at various levels, ensuring only authorized individuals can interact with sensitive business processes. Support for Multi-Factor Authentication (MFA) further enhance security. By following best practices and continuous monitoring, </w:t>
-      </w:r>
-      <w:proofErr w:type="spellStart"/>
-      <w:r>
-        <w:rPr>
-          <w:rFonts w:ascii="Arial" w:hAnsi="Arial" w:cs="Arial"/>
-        </w:rPr>
-        <w:t>Keycloak</w:t>
-      </w:r>
-      <w:proofErr w:type="spellEnd"/>
-      <w:r>
-        <w:rPr>
-          <w:rFonts w:ascii="Arial" w:hAnsi="Arial" w:cs="Arial"/>
-        </w:rPr>
-        <w:t xml:space="preserve"> establishes a robust </w:t>
-      </w:r>
-      <w:proofErr w:type="spellStart"/>
-      <w:r>
-        <w:rPr>
-          <w:rFonts w:ascii="Arial" w:hAnsi="Arial" w:cs="Arial"/>
-        </w:rPr>
-        <w:t>defense</w:t>
-      </w:r>
-      <w:proofErr w:type="spellEnd"/>
+        <w:t xml:space="preserve">It allows precise control over user access at various levels, ensuring only authorized individuals can interact with sensitive business processes. Support for Multi-Factor Authentication (MFA) further enhance security. By following best practices and continuous </w:t>
+      </w:r>
+      <w:r>
+        <w:rPr>
+          <w:rFonts w:ascii="Arial" w:hAnsi="Arial" w:cs="Arial"/>
+        </w:rPr>
+        <w:lastRenderedPageBreak/>
+        <w:t xml:space="preserve">monitoring, Keycloak establishes a robust </w:t>
+      </w:r>
+      <w:r>
+        <w:rPr>
+          <w:rFonts w:ascii="Arial" w:hAnsi="Arial" w:cs="Arial"/>
+        </w:rPr>
+        <w:t>defence</w:t>
+      </w:r>
       <w:r>
         <w:rPr>
           <w:rFonts w:ascii="Arial" w:hAnsi="Arial" w:cs="Arial"/>
@@ -3819,12 +4342,21 @@
         </w:rPr>
       </w:pPr>
       <w:hyperlink r:id="rId16" w:history="1">
+        <w:proofErr w:type="gramStart"/>
         <w:r>
           <w:rPr>
             <w:rStyle w:val="Hyperlink"/>
             <w:rFonts w:ascii="Arial" w:hAnsi="Arial" w:cs="Arial"/>
           </w:rPr>
-          <w:t>Server Side Request Forgery</w:t>
+          <w:t>Server Side</w:t>
+        </w:r>
+        <w:proofErr w:type="gramEnd"/>
+        <w:r>
+          <w:rPr>
+            <w:rStyle w:val="Hyperlink"/>
+            <w:rFonts w:ascii="Arial" w:hAnsi="Arial" w:cs="Arial"/>
+          </w:rPr>
+          <w:t xml:space="preserve"> Request Forgery</w:t>
         </w:r>
       </w:hyperlink>
     </w:p>
@@ -3834,56 +4366,18 @@
           <w:rFonts w:ascii="Arial" w:hAnsi="Arial" w:cs="Arial"/>
         </w:rPr>
       </w:pPr>
-      <w:proofErr w:type="spellStart"/>
-      <w:r>
-        <w:rPr>
-          <w:rFonts w:ascii="Arial" w:hAnsi="Arial" w:cs="Arial"/>
-        </w:rPr>
-        <w:t>Keycloak</w:t>
-      </w:r>
-      <w:proofErr w:type="spellEnd"/>
-      <w:r>
-        <w:rPr>
-          <w:rFonts w:ascii="Arial" w:hAnsi="Arial" w:cs="Arial"/>
-        </w:rPr>
-        <w:t xml:space="preserve"> guards against Server-Side Request Forgery (SSRF) by employing a URL whitelist, enabling administrators to specify permitted URLs. This restricts requests to predefined, trusted destinations, mitigating the risk of SSRF attacks. Additionally, </w:t>
-      </w:r>
-      <w:proofErr w:type="spellStart"/>
-      <w:r>
-        <w:rPr>
-          <w:rFonts w:ascii="Arial" w:hAnsi="Arial" w:cs="Arial"/>
-        </w:rPr>
-        <w:t>Keycloak</w:t>
-      </w:r>
-      <w:proofErr w:type="spellEnd"/>
-      <w:r>
-        <w:rPr>
-          <w:rFonts w:ascii="Arial" w:hAnsi="Arial" w:cs="Arial"/>
-        </w:rPr>
-        <w:t xml:space="preserve"> recommends secure configuration defaults, employs role-based access control, and promotes adherence to security best practices. By implementing these measures, </w:t>
-      </w:r>
-      <w:proofErr w:type="spellStart"/>
-      <w:r>
-        <w:rPr>
-          <w:rFonts w:ascii="Arial" w:hAnsi="Arial" w:cs="Arial"/>
-        </w:rPr>
-        <w:t>Keycloak</w:t>
-      </w:r>
-      <w:proofErr w:type="spellEnd"/>
-      <w:r>
-        <w:rPr>
-          <w:rFonts w:ascii="Arial" w:hAnsi="Arial" w:cs="Arial"/>
-        </w:rPr>
-        <w:t xml:space="preserve"> ensures a robust </w:t>
-      </w:r>
-      <w:proofErr w:type="spellStart"/>
-      <w:r>
-        <w:rPr>
-          <w:rFonts w:ascii="Arial" w:hAnsi="Arial" w:cs="Arial"/>
-        </w:rPr>
-        <w:t>defense</w:t>
-      </w:r>
-      <w:proofErr w:type="spellEnd"/>
+      <w:r>
+        <w:rPr>
+          <w:rFonts w:ascii="Arial" w:hAnsi="Arial" w:cs="Arial"/>
+        </w:rPr>
+        <w:t xml:space="preserve">Keycloak guards against Server-Side Request Forgery (SSRF) by employing a URL whitelist, enabling administrators to specify permitted URLs. This restricts requests to predefined, trusted destinations, mitigating the risk of SSRF attacks. Additionally, Keycloak recommends secure configuration defaults, employs role-based access control, and promotes adherence to security best practices. By implementing these measures, Keycloak ensures a robust </w:t>
+      </w:r>
+      <w:r>
+        <w:rPr>
+          <w:rFonts w:ascii="Arial" w:hAnsi="Arial" w:cs="Arial"/>
+        </w:rPr>
+        <w:t>defence</w:t>
+      </w:r>
       <w:r>
         <w:rPr>
           <w:rFonts w:ascii="Arial" w:hAnsi="Arial" w:cs="Arial"/>
@@ -3935,33 +4429,11 @@
           <w:rFonts w:ascii="Arial" w:hAnsi="Arial" w:cs="Arial"/>
         </w:rPr>
       </w:pPr>
-      <w:proofErr w:type="spellStart"/>
-      <w:r>
-        <w:rPr>
-          <w:rFonts w:ascii="Arial" w:hAnsi="Arial" w:cs="Arial"/>
-        </w:rPr>
-        <w:t>Keycloak</w:t>
-      </w:r>
-      <w:proofErr w:type="spellEnd"/>
-      <w:r>
-        <w:rPr>
-          <w:rFonts w:ascii="Arial" w:hAnsi="Arial" w:cs="Arial"/>
-        </w:rPr>
-        <w:t xml:space="preserve"> effectively mitigates Improper Inventory Management by implementing robust security measures. Utilizing Role-Based Access Control (RBAC), fine-grained authorization policies, and dynamic consent, </w:t>
-      </w:r>
-      <w:proofErr w:type="spellStart"/>
-      <w:r>
-        <w:rPr>
-          <w:rFonts w:ascii="Arial" w:hAnsi="Arial" w:cs="Arial"/>
-        </w:rPr>
-        <w:t>Keycloak</w:t>
-      </w:r>
-      <w:proofErr w:type="spellEnd"/>
-      <w:r>
-        <w:rPr>
-          <w:rFonts w:ascii="Arial" w:hAnsi="Arial" w:cs="Arial"/>
-        </w:rPr>
-        <w:t xml:space="preserve"> ensures precise control over user access to inventory resources. </w:t>
+      <w:r>
+        <w:rPr>
+          <w:rFonts w:ascii="Arial" w:hAnsi="Arial" w:cs="Arial"/>
+        </w:rPr>
+        <w:t xml:space="preserve">Keycloak effectively mitigates Improper Inventory Management by implementing robust security measures. Utilizing Role-Based Access Control (RBAC), fine-grained authorization policies, and dynamic consent, Keycloak ensures precise control over user access to inventory resources. </w:t>
       </w:r>
       <w:sdt>
         <w:sdtPr>
@@ -4009,21 +4481,7 @@
         <w:rPr>
           <w:rFonts w:ascii="Arial" w:hAnsi="Arial" w:cs="Arial"/>
         </w:rPr>
-        <w:t xml:space="preserve">. Overall, </w:t>
-      </w:r>
-      <w:proofErr w:type="spellStart"/>
-      <w:r>
-        <w:rPr>
-          <w:rFonts w:ascii="Arial" w:hAnsi="Arial" w:cs="Arial"/>
-        </w:rPr>
-        <w:t>Keycloak</w:t>
-      </w:r>
-      <w:proofErr w:type="spellEnd"/>
-      <w:r>
-        <w:rPr>
-          <w:rFonts w:ascii="Arial" w:hAnsi="Arial" w:cs="Arial"/>
-        </w:rPr>
-        <w:t xml:space="preserve"> provides a resilient solution for managing identity and access while safeguarding against improper inventory management.</w:t>
+        <w:t>. Overall, Keycloak provides a resilient solution for managing identity and access while safeguarding against improper inventory management.</w:t>
       </w:r>
     </w:p>
     <w:p>
@@ -4101,7 +4559,7 @@
     </w:p>
     <w:p>
       <w:pPr>
-        <w:pStyle w:val="ListParagraph"/>
+        <w:pStyle w:val="Lijstalinea"/>
         <w:numPr>
           <w:ilvl w:val="0"/>
           <w:numId w:val="16"/>
@@ -4122,7 +4580,7 @@
     </w:p>
     <w:p>
       <w:pPr>
-        <w:pStyle w:val="ListParagraph"/>
+        <w:pStyle w:val="Lijstalinea"/>
         <w:numPr>
           <w:ilvl w:val="0"/>
           <w:numId w:val="16"/>
@@ -4135,21 +4593,12 @@
         </w:rPr>
       </w:pPr>
       <w:hyperlink r:id="rId21" w:history="1">
-        <w:proofErr w:type="spellStart"/>
         <w:r>
           <w:rPr>
             <w:rStyle w:val="Hyperlink"/>
             <w:rFonts w:ascii="Arial" w:hAnsi="Arial" w:cs="Arial"/>
           </w:rPr>
-          <w:t>Keycloak</w:t>
-        </w:r>
-        <w:proofErr w:type="spellEnd"/>
-        <w:r>
-          <w:rPr>
-            <w:rStyle w:val="Hyperlink"/>
-            <w:rFonts w:ascii="Arial" w:hAnsi="Arial" w:cs="Arial"/>
-          </w:rPr>
-          <w:t xml:space="preserve"> docs</w:t>
+          <w:t>Keycloak docs</w:t>
         </w:r>
       </w:hyperlink>
     </w:p>
@@ -4209,7 +4658,7 @@
     </w:p>
     <w:tbl>
       <w:tblPr>
-        <w:tblStyle w:val="TableGrid"/>
+        <w:tblStyle w:val="Tabelraster"/>
         <w:tblW w:w="0" w:type="auto"/>
         <w:tblLook w:val="04A0" w:firstRow="1" w:lastRow="0" w:firstColumn="1" w:lastColumn="0" w:noHBand="0" w:noVBand="1"/>
       </w:tblPr>
@@ -4233,23 +4682,13 @@
                 <w:bCs/>
               </w:rPr>
             </w:pPr>
-            <w:proofErr w:type="spellStart"/>
             <w:r>
               <w:rPr>
                 <w:rFonts w:ascii="Arial" w:hAnsi="Arial" w:cs="Arial"/>
                 <w:b/>
                 <w:bCs/>
               </w:rPr>
-              <w:t>Keycloak</w:t>
-            </w:r>
-            <w:proofErr w:type="spellEnd"/>
-            <w:r>
-              <w:rPr>
-                <w:rFonts w:ascii="Arial" w:hAnsi="Arial" w:cs="Arial"/>
-                <w:b/>
-                <w:bCs/>
-              </w:rPr>
-              <w:t xml:space="preserve"> security measurements</w:t>
+              <w:t>Keycloak security measurements</w:t>
             </w:r>
           </w:p>
           <w:p>
@@ -4343,7 +4782,7 @@
           </w:tcPr>
           <w:p>
             <w:pPr>
-              <w:pStyle w:val="ListParagraph"/>
+              <w:pStyle w:val="Lijstalinea"/>
               <w:numPr>
                 <w:ilvl w:val="0"/>
                 <w:numId w:val="17"/>
@@ -4365,7 +4804,7 @@
           </w:p>
           <w:p>
             <w:pPr>
-              <w:pStyle w:val="ListParagraph"/>
+              <w:pStyle w:val="Lijstalinea"/>
               <w:numPr>
                 <w:ilvl w:val="0"/>
                 <w:numId w:val="17"/>
@@ -4382,7 +4821,16 @@
                 <w:b/>
                 <w:bCs/>
               </w:rPr>
-              <w:t>Powerful Security Implementation</w:t>
+              <w:t xml:space="preserve">Powerful Security </w:t>
+            </w:r>
+            <w:r>
+              <w:rPr>
+                <w:rFonts w:ascii="Arial" w:hAnsi="Arial" w:cs="Arial"/>
+                <w:b/>
+                <w:bCs/>
+              </w:rPr>
+              <w:lastRenderedPageBreak/>
+              <w:t>Implementation</w:t>
             </w:r>
           </w:p>
         </w:tc>
@@ -4392,7 +4840,7 @@
           </w:tcPr>
           <w:p>
             <w:pPr>
-              <w:pStyle w:val="ListParagraph"/>
+              <w:pStyle w:val="Lijstalinea"/>
               <w:numPr>
                 <w:ilvl w:val="0"/>
                 <w:numId w:val="17"/>
@@ -4409,12 +4857,13 @@
                 <w:b/>
                 <w:bCs/>
               </w:rPr>
+              <w:lastRenderedPageBreak/>
               <w:t>Challenging Deployment</w:t>
             </w:r>
           </w:p>
           <w:p>
             <w:pPr>
-              <w:pStyle w:val="ListParagraph"/>
+              <w:pStyle w:val="Lijstalinea"/>
               <w:numPr>
                 <w:ilvl w:val="0"/>
                 <w:numId w:val="17"/>
@@ -4467,7 +4916,7 @@
           </w:tcPr>
           <w:p>
             <w:pPr>
-              <w:pStyle w:val="ListParagraph"/>
+              <w:pStyle w:val="Lijstalinea"/>
               <w:numPr>
                 <w:ilvl w:val="0"/>
                 <w:numId w:val="18"/>
@@ -4489,7 +4938,7 @@
           </w:p>
           <w:p>
             <w:pPr>
-              <w:pStyle w:val="ListParagraph"/>
+              <w:pStyle w:val="Lijstalinea"/>
               <w:numPr>
                 <w:ilvl w:val="0"/>
                 <w:numId w:val="18"/>
@@ -4516,7 +4965,7 @@
           </w:tcPr>
           <w:p>
             <w:pPr>
-              <w:pStyle w:val="ListParagraph"/>
+              <w:pStyle w:val="Lijstalinea"/>
               <w:numPr>
                 <w:ilvl w:val="0"/>
                 <w:numId w:val="18"/>
@@ -4538,7 +4987,7 @@
           </w:p>
           <w:p>
             <w:pPr>
-              <w:pStyle w:val="ListParagraph"/>
+              <w:pStyle w:val="Lijstalinea"/>
               <w:numPr>
                 <w:ilvl w:val="0"/>
                 <w:numId w:val="18"/>
@@ -4591,252 +5040,169 @@
           <w:rFonts w:ascii="Arial" w:hAnsi="Arial" w:cs="Arial"/>
         </w:rPr>
       </w:pPr>
+      <w:r>
+        <w:rPr>
+          <w:rFonts w:ascii="Arial" w:hAnsi="Arial" w:cs="Arial"/>
+        </w:rPr>
+        <w:t>Keycloak boasts comprehensive access management capabilities, offering organizations a robust solution for controlling user authentication and authorization. With a powerful security implementation, it ensures the safeguarding of sensitive data through features such as multi-factor authentication and role-based access control.</w:t>
+      </w:r>
+    </w:p>
+    <w:p>
+      <w:pPr>
+        <w:rPr>
+          <w:rFonts w:ascii="Arial" w:hAnsi="Arial" w:cs="Arial"/>
+        </w:rPr>
+      </w:pPr>
+    </w:p>
+    <w:p>
+      <w:pPr>
+        <w:rPr>
+          <w:rFonts w:ascii="Arial" w:hAnsi="Arial" w:cs="Arial"/>
+          <w:b/>
+          <w:bCs/>
+        </w:rPr>
+      </w:pPr>
+      <w:r>
+        <w:rPr>
+          <w:rFonts w:ascii="Arial" w:hAnsi="Arial" w:cs="Arial"/>
+          <w:b/>
+          <w:bCs/>
+        </w:rPr>
+        <w:t>Weaknesses:</w:t>
+      </w:r>
+    </w:p>
+    <w:p>
+      <w:pPr>
+        <w:rPr>
+          <w:rFonts w:ascii="Arial" w:hAnsi="Arial" w:cs="Arial"/>
+        </w:rPr>
+      </w:pPr>
+      <w:r>
+        <w:rPr>
+          <w:rFonts w:ascii="Arial" w:hAnsi="Arial" w:cs="Arial"/>
+        </w:rPr>
+        <w:t>However, its implementation may pose challenges during deployment, requiring careful configuration to maximize security benefits. Additionally, users may encounter difficulties due to insufficient documentation of the Service Provider Interface (SPI), highlighting the need for comprehensive guidance to streamline integration and customization processes.</w:t>
+      </w:r>
+    </w:p>
+    <w:p>
+      <w:pPr>
+        <w:rPr>
+          <w:rFonts w:ascii="Arial" w:hAnsi="Arial" w:cs="Arial"/>
+        </w:rPr>
+      </w:pPr>
+    </w:p>
+    <w:p>
+      <w:pPr>
+        <w:rPr>
+          <w:rFonts w:ascii="Arial" w:hAnsi="Arial" w:cs="Arial"/>
+          <w:b/>
+          <w:bCs/>
+        </w:rPr>
+      </w:pPr>
+      <w:r>
+        <w:rPr>
+          <w:rFonts w:ascii="Arial" w:hAnsi="Arial" w:cs="Arial"/>
+          <w:b/>
+          <w:bCs/>
+        </w:rPr>
+        <w:t>Opportunities:</w:t>
+      </w:r>
+    </w:p>
+    <w:p>
+      <w:pPr>
+        <w:rPr>
+          <w:rFonts w:ascii="Arial" w:hAnsi="Arial" w:cs="Arial"/>
+        </w:rPr>
+      </w:pPr>
+      <w:r>
+        <w:rPr>
+          <w:rFonts w:ascii="Arial" w:hAnsi="Arial" w:cs="Arial"/>
+        </w:rPr>
+        <w:t>Keycloak offers extensive customization capabilities, allowing organizations to tailor the identity and access management solution to meet specific business requirements. Its integration with OWASP resources reinforces its commitment to security by aligning with industry best practices for web application security.</w:t>
+      </w:r>
+    </w:p>
+    <w:p>
+      <w:pPr>
+        <w:rPr>
+          <w:rFonts w:ascii="Arial" w:hAnsi="Arial" w:cs="Arial"/>
+        </w:rPr>
+      </w:pPr>
+    </w:p>
+    <w:p>
+      <w:pPr>
+        <w:rPr>
+          <w:rFonts w:ascii="Arial" w:hAnsi="Arial" w:cs="Arial"/>
+          <w:b/>
+          <w:bCs/>
+        </w:rPr>
+      </w:pPr>
+      <w:r>
+        <w:rPr>
+          <w:rFonts w:ascii="Arial" w:hAnsi="Arial" w:cs="Arial"/>
+          <w:b/>
+          <w:bCs/>
+        </w:rPr>
+        <w:t>Threats:</w:t>
+      </w:r>
+    </w:p>
+    <w:p>
+      <w:pPr>
+        <w:rPr>
+          <w:rFonts w:ascii="Arial" w:hAnsi="Arial" w:cs="Arial"/>
+        </w:rPr>
+      </w:pPr>
+      <w:r>
+        <w:rPr>
+          <w:rFonts w:ascii="Arial" w:hAnsi="Arial" w:cs="Arial"/>
+        </w:rPr>
+        <w:t>However, users may face limitations in technical support, requiring careful consideration of available resources and community assistance. Notably, Keycloak stands out with its diverse risk analysis approaches, providing organizations with flexible tools to assess and mitigate security risks effectively.</w:t>
+      </w:r>
+    </w:p>
+    <w:p>
+      <w:pPr>
+        <w:pStyle w:val="Kop2"/>
+        <w:spacing w:after="240"/>
+        <w:rPr>
+          <w:rFonts w:ascii="Arial" w:hAnsi="Arial" w:cs="Arial"/>
+        </w:rPr>
+      </w:pPr>
+      <w:bookmarkStart w:id="7" w:name="_Toc150523533"/>
+      <w:r>
+        <w:rPr>
+          <w:rFonts w:ascii="Arial" w:hAnsi="Arial" w:cs="Arial"/>
+        </w:rPr>
+        <w:t>Sub question 3</w:t>
+      </w:r>
+      <w:bookmarkEnd w:id="7"/>
+    </w:p>
+    <w:p>
+      <w:pPr>
+        <w:rPr>
+          <w:b/>
+          <w:bCs/>
+        </w:rPr>
+      </w:pPr>
       <w:proofErr w:type="spellStart"/>
       <w:r>
         <w:rPr>
-          <w:rFonts w:ascii="Arial" w:hAnsi="Arial" w:cs="Arial"/>
-        </w:rPr>
-        <w:t>Keycloak</w:t>
+          <w:b/>
+          <w:bCs/>
+        </w:rPr>
+        <w:t>Intrudocution</w:t>
       </w:r>
       <w:proofErr w:type="spellEnd"/>
-      <w:r>
-        <w:rPr>
-          <w:rFonts w:ascii="Arial" w:hAnsi="Arial" w:cs="Arial"/>
-        </w:rPr>
-        <w:t xml:space="preserve"> boasts comprehensive access management capabilities, offering organizations a robust solution for controlling user authentication and authorization. With a powerful security implementation, it ensures the safeguarding of sensitive data through features such as multi-factor authentication and role-based access control.</w:t>
-      </w:r>
-    </w:p>
-    <w:p>
-      <w:pPr>
-        <w:rPr>
-          <w:rFonts w:ascii="Arial" w:hAnsi="Arial" w:cs="Arial"/>
-        </w:rPr>
-      </w:pPr>
-    </w:p>
-    <w:p>
-      <w:pPr>
-        <w:rPr>
-          <w:rFonts w:ascii="Arial" w:hAnsi="Arial" w:cs="Arial"/>
-          <w:b/>
-          <w:bCs/>
-        </w:rPr>
-      </w:pPr>
-      <w:r>
-        <w:rPr>
-          <w:rFonts w:ascii="Arial" w:hAnsi="Arial" w:cs="Arial"/>
-          <w:b/>
-          <w:bCs/>
-        </w:rPr>
-        <w:t>Weaknesses:</w:t>
-      </w:r>
-    </w:p>
-    <w:p>
-      <w:pPr>
-        <w:rPr>
-          <w:rFonts w:ascii="Arial" w:hAnsi="Arial" w:cs="Arial"/>
-        </w:rPr>
-      </w:pPr>
-      <w:r>
-        <w:rPr>
-          <w:rFonts w:ascii="Arial" w:hAnsi="Arial" w:cs="Arial"/>
-        </w:rPr>
-        <w:t>However, its implementation may pose challenges during deployment, requiring careful configuration to maximize security benefits. Additionally, users may encounter difficulties due to insufficient documentation of the Service Provider Interface (SPI), highlighting the need for comprehensive guidance to streamline integration and customization processes.</w:t>
-      </w:r>
-    </w:p>
-    <w:p>
-      <w:pPr>
-        <w:rPr>
-          <w:rFonts w:ascii="Arial" w:hAnsi="Arial" w:cs="Arial"/>
-        </w:rPr>
-      </w:pPr>
-    </w:p>
-    <w:p>
-      <w:pPr>
-        <w:rPr>
-          <w:rFonts w:ascii="Arial" w:hAnsi="Arial" w:cs="Arial"/>
-          <w:b/>
-          <w:bCs/>
-        </w:rPr>
-      </w:pPr>
-      <w:r>
-        <w:rPr>
-          <w:rFonts w:ascii="Arial" w:hAnsi="Arial" w:cs="Arial"/>
-          <w:b/>
-          <w:bCs/>
-        </w:rPr>
-        <w:t>Opportunities:</w:t>
-      </w:r>
-    </w:p>
-    <w:p>
-      <w:pPr>
-        <w:rPr>
-          <w:rFonts w:ascii="Arial" w:hAnsi="Arial" w:cs="Arial"/>
-        </w:rPr>
-      </w:pPr>
-      <w:proofErr w:type="spellStart"/>
-      <w:r>
-        <w:rPr>
-          <w:rFonts w:ascii="Arial" w:hAnsi="Arial" w:cs="Arial"/>
-        </w:rPr>
-        <w:t>Keycloak</w:t>
-      </w:r>
-      <w:proofErr w:type="spellEnd"/>
-      <w:r>
-        <w:rPr>
-          <w:rFonts w:ascii="Arial" w:hAnsi="Arial" w:cs="Arial"/>
-        </w:rPr>
-        <w:t xml:space="preserve"> offers extensive customization capabilities, allowing organizations to tailor the identity and access management solution to meet specific business requirements. Its integration with OWASP resources reinforces its commitment to security by aligning with industry best practices for web application security.</w:t>
-      </w:r>
-    </w:p>
-    <w:p>
-      <w:pPr>
-        <w:rPr>
-          <w:rFonts w:ascii="Arial" w:hAnsi="Arial" w:cs="Arial"/>
-        </w:rPr>
-      </w:pPr>
-    </w:p>
-    <w:p>
-      <w:pPr>
-        <w:rPr>
-          <w:rFonts w:ascii="Arial" w:hAnsi="Arial" w:cs="Arial"/>
-          <w:b/>
-          <w:bCs/>
-        </w:rPr>
-      </w:pPr>
-      <w:r>
-        <w:rPr>
-          <w:rFonts w:ascii="Arial" w:hAnsi="Arial" w:cs="Arial"/>
-          <w:b/>
-          <w:bCs/>
-        </w:rPr>
-        <w:t>Threats:</w:t>
-      </w:r>
-    </w:p>
-    <w:p>
-      <w:pPr>
-        <w:rPr>
-          <w:rFonts w:ascii="Arial" w:hAnsi="Arial" w:cs="Arial"/>
-        </w:rPr>
-      </w:pPr>
-      <w:r>
-        <w:rPr>
-          <w:rFonts w:ascii="Arial" w:hAnsi="Arial" w:cs="Arial"/>
-        </w:rPr>
-        <w:t xml:space="preserve">However, users may face limitations in technical support, requiring careful consideration of available resources and community assistance. Notably, </w:t>
-      </w:r>
-      <w:proofErr w:type="spellStart"/>
-      <w:r>
-        <w:rPr>
-          <w:rFonts w:ascii="Arial" w:hAnsi="Arial" w:cs="Arial"/>
-        </w:rPr>
-        <w:t>Keycloak</w:t>
-      </w:r>
-      <w:proofErr w:type="spellEnd"/>
-      <w:r>
-        <w:rPr>
-          <w:rFonts w:ascii="Arial" w:hAnsi="Arial" w:cs="Arial"/>
-        </w:rPr>
-        <w:t xml:space="preserve"> stands out with its diverse risk analysis approaches, providing organizations with flexible tools to assess and mitigate security risks effectively.</w:t>
-      </w:r>
-    </w:p>
-    <w:p>
-      <w:pPr>
-        <w:rPr>
-          <w:rFonts w:ascii="Arial" w:hAnsi="Arial" w:cs="Arial"/>
-          <w:b/>
-          <w:bCs/>
-        </w:rPr>
-      </w:pPr>
-    </w:p>
-    <w:p>
-      <w:pPr>
-        <w:rPr>
-          <w:rFonts w:ascii="Arial" w:hAnsi="Arial" w:cs="Arial"/>
-          <w:b/>
-          <w:bCs/>
-        </w:rPr>
-      </w:pPr>
-    </w:p>
-    <w:p>
-      <w:pPr>
-        <w:rPr>
-          <w:rFonts w:ascii="Arial" w:hAnsi="Arial" w:cs="Arial"/>
-        </w:rPr>
-      </w:pPr>
-    </w:p>
-    <w:p>
-      <w:pPr>
-        <w:pStyle w:val="Heading2"/>
-        <w:spacing w:after="240"/>
-        <w:rPr>
-          <w:rFonts w:ascii="Arial" w:hAnsi="Arial" w:cs="Arial"/>
-        </w:rPr>
-      </w:pPr>
-      <w:bookmarkStart w:id="7" w:name="_Toc150523533"/>
-      <w:r>
-        <w:rPr>
-          <w:rFonts w:ascii="Arial" w:hAnsi="Arial" w:cs="Arial"/>
-        </w:rPr>
-        <w:t>Sub question 3</w:t>
-      </w:r>
-      <w:bookmarkEnd w:id="7"/>
-    </w:p>
-    <w:p>
-      <w:pPr>
-        <w:rPr>
-          <w:b/>
-          <w:bCs/>
-        </w:rPr>
-      </w:pPr>
-      <w:proofErr w:type="spellStart"/>
-      <w:r>
-        <w:rPr>
-          <w:b/>
-          <w:bCs/>
-        </w:rPr>
-        <w:t>Intrudocution</w:t>
-      </w:r>
-      <w:proofErr w:type="spellEnd"/>
-    </w:p>
-    <w:p>
-      <w:pPr>
-        <w:rPr>
-          <w:rFonts w:ascii="Arial" w:hAnsi="Arial" w:cs="Arial"/>
-        </w:rPr>
-      </w:pPr>
-      <w:r>
-        <w:rPr>
-          <w:rFonts w:ascii="Arial" w:hAnsi="Arial" w:cs="Arial"/>
-        </w:rPr>
-        <w:t xml:space="preserve">Exploring how well </w:t>
-      </w:r>
-      <w:proofErr w:type="spellStart"/>
-      <w:r>
-        <w:rPr>
-          <w:rFonts w:ascii="Arial" w:hAnsi="Arial" w:cs="Arial"/>
-        </w:rPr>
-        <w:t>Keycloak</w:t>
-      </w:r>
-      <w:proofErr w:type="spellEnd"/>
-      <w:r>
-        <w:rPr>
-          <w:rFonts w:ascii="Arial" w:hAnsi="Arial" w:cs="Arial"/>
-        </w:rPr>
-        <w:t xml:space="preserve"> can mesh with the unique features of GamifyWork is our current study. We're looking into how </w:t>
-      </w:r>
-      <w:proofErr w:type="spellStart"/>
-      <w:r>
-        <w:rPr>
-          <w:rFonts w:ascii="Arial" w:hAnsi="Arial" w:cs="Arial"/>
-        </w:rPr>
-        <w:t>Keycloak</w:t>
-      </w:r>
-      <w:proofErr w:type="spellEnd"/>
-      <w:r>
-        <w:rPr>
-          <w:rFonts w:ascii="Arial" w:hAnsi="Arial" w:cs="Arial"/>
-        </w:rPr>
-        <w:t>, which is a handy identity and access management tool, can smoothly fit with what makes GamifyWork stand out. The main aim is to figure out if they can work together easily, making GamifyWork more effective and secure in the process.</w:t>
+    </w:p>
+    <w:p>
+      <w:pPr>
+        <w:rPr>
+          <w:rFonts w:ascii="Arial" w:hAnsi="Arial" w:cs="Arial"/>
+        </w:rPr>
+      </w:pPr>
+      <w:r>
+        <w:rPr>
+          <w:rFonts w:ascii="Arial" w:hAnsi="Arial" w:cs="Arial"/>
+        </w:rPr>
+        <w:t>Exploring how well Keycloak can mesh with the unique features of GamifyWork is our current study. We're looking into how Keycloak, which is a handy identity and access management tool, can smoothly fit with what makes GamifyWork stand out. The main aim is to figure out if they can work together easily, making GamifyWork more effective and secure in the process.</w:t>
       </w:r>
     </w:p>
     <w:p>
@@ -4871,61 +5237,18 @@
           <w:rFonts w:ascii="Arial" w:hAnsi="Arial" w:cs="Arial"/>
         </w:rPr>
       </w:pPr>
-      <w:proofErr w:type="spellStart"/>
-      <w:r>
-        <w:rPr>
-          <w:rFonts w:ascii="Arial" w:hAnsi="Arial" w:cs="Arial"/>
-        </w:rPr>
-        <w:t>Keycloak</w:t>
-      </w:r>
-      <w:proofErr w:type="spellEnd"/>
-      <w:r>
-        <w:rPr>
-          <w:rFonts w:ascii="Arial" w:hAnsi="Arial" w:cs="Arial"/>
-        </w:rPr>
-        <w:t xml:space="preserve"> emerges as a popular choice within the community, reflecting a widespread adoption among users. However, the broad scope of </w:t>
-      </w:r>
-      <w:proofErr w:type="spellStart"/>
-      <w:r>
-        <w:rPr>
-          <w:rFonts w:ascii="Arial" w:hAnsi="Arial" w:cs="Arial"/>
-        </w:rPr>
-        <w:t>Keycloak</w:t>
-      </w:r>
-      <w:proofErr w:type="spellEnd"/>
-      <w:r>
-        <w:rPr>
-          <w:rFonts w:ascii="Arial" w:hAnsi="Arial" w:cs="Arial"/>
-        </w:rPr>
-        <w:t xml:space="preserve"> functionality is met with a shared sentiment of complexity during implementation. Many users acknowledge the challenges encountered when navigating its intricate features. Notably, the difficulty lies not in the popularity of </w:t>
-      </w:r>
-      <w:proofErr w:type="spellStart"/>
-      <w:r>
-        <w:rPr>
-          <w:rFonts w:ascii="Arial" w:hAnsi="Arial" w:cs="Arial"/>
-        </w:rPr>
-        <w:t>Keycloak</w:t>
-      </w:r>
-      <w:proofErr w:type="spellEnd"/>
-      <w:r>
-        <w:rPr>
-          <w:rFonts w:ascii="Arial" w:hAnsi="Arial" w:cs="Arial"/>
-        </w:rPr>
-        <w:t xml:space="preserve"> but in the comprehensive nature of its capabilities. On a different note, the discussion shifts to GamifyWork, where the focus is on simplicity. Opting for a straightforward approach, the plan involves initial steps in simple page customization. This phased strategy aligns with a pragmatic approach to gradually delve into integration, with the potential future incorporation of an existing database. This nuanced perspective highlights the balance between the popularity and intricacies of </w:t>
-      </w:r>
-      <w:proofErr w:type="spellStart"/>
-      <w:r>
-        <w:rPr>
-          <w:rFonts w:ascii="Arial" w:hAnsi="Arial" w:cs="Arial"/>
-        </w:rPr>
-        <w:t>Keycloak</w:t>
-      </w:r>
-      <w:proofErr w:type="spellEnd"/>
-      <w:r>
-        <w:rPr>
-          <w:rFonts w:ascii="Arial" w:hAnsi="Arial" w:cs="Arial"/>
-        </w:rPr>
-        <w:t>, set against a deliberate and step-by-step implementation strategy for GamifyWork customization and integration efforts.</w:t>
+      <w:r>
+        <w:rPr>
+          <w:rFonts w:ascii="Arial" w:hAnsi="Arial" w:cs="Arial"/>
+        </w:rPr>
+        <w:t xml:space="preserve">Keycloak emerges as a popular choice within the community, reflecting a widespread adoption among users. However, the broad scope of Keycloak functionality is met with a shared sentiment of complexity during implementation. Many users acknowledge the challenges encountered when navigating its intricate features. Notably, the difficulty lies not </w:t>
+      </w:r>
+      <w:r>
+        <w:rPr>
+          <w:rFonts w:ascii="Arial" w:hAnsi="Arial" w:cs="Arial"/>
+        </w:rPr>
+        <w:lastRenderedPageBreak/>
+        <w:t>in the popularity of Keycloak but in the comprehensive nature of its capabilities. On a different note, the discussion shifts to GamifyWork, where the focus is on simplicity. Opting for a straightforward approach, the plan involves initial steps in simple page customization. This phased strategy aligns with a pragmatic approach to gradually delve into integration, with the potential future incorporation of an existing database. This nuanced perspective highlights the balance between the popularity and intricacies of Keycloak, set against a deliberate and step-by-step implementation strategy for GamifyWork customization and integration efforts.</w:t>
       </w:r>
       <w:r>
         <w:rPr>
@@ -4950,7 +5273,6 @@
         <w:rPr>
           <w:noProof/>
         </w:rPr>
-        <w:lastRenderedPageBreak/>
         <w:drawing>
           <wp:inline distT="0" distB="0" distL="0" distR="0" wp14:anchorId="12AA56F4" wp14:editId="6ED5B944">
             <wp:extent cx="5629407" cy="3944680"/>
@@ -5003,7 +5325,7 @@
     </w:p>
     <w:p>
       <w:pPr>
-        <w:pStyle w:val="Caption"/>
+        <w:pStyle w:val="Bijschrift"/>
         <w:jc w:val="center"/>
         <w:rPr>
           <w:rFonts w:ascii="Arial" w:hAnsi="Arial" w:cs="Arial"/>
@@ -5105,21 +5427,27 @@
         <w:rPr>
           <w:rFonts w:ascii="Arial" w:hAnsi="Arial" w:cs="Arial"/>
         </w:rPr>
-        <w:t xml:space="preserve"> discussion focused on adding custom pages to </w:t>
+        <w:t xml:space="preserve"> discussion focused on adding custom pages to Keycloak, diverse perspectives emerged regarding the ease of the task. One user expressed difficulty, noting the absence of comprehensive tutorials for </w:t>
       </w:r>
       <w:proofErr w:type="spellStart"/>
       <w:r>
         <w:rPr>
           <w:rFonts w:ascii="Arial" w:hAnsi="Arial" w:cs="Arial"/>
         </w:rPr>
-        <w:t>Keycloak</w:t>
+        <w:t>Keycloakify</w:t>
       </w:r>
       <w:proofErr w:type="spellEnd"/>
       <w:r>
         <w:rPr>
           <w:rFonts w:ascii="Arial" w:hAnsi="Arial" w:cs="Arial"/>
         </w:rPr>
-        <w:t xml:space="preserve">, diverse perspectives emerged regarding the ease of the task. One user expressed difficulty, noting the absence of comprehensive tutorials for </w:t>
+        <w:t xml:space="preserve"> </w:t>
+      </w:r>
+      <w:r>
+        <w:rPr>
+          <w:rFonts w:ascii="Arial" w:hAnsi="Arial" w:cs="Arial"/>
+        </w:rPr>
+        <w:t xml:space="preserve">a potential solution. On the other hand, a contrasting opinion highlighted the simplicity achieved with </w:t>
       </w:r>
       <w:proofErr w:type="spellStart"/>
       <w:r>
@@ -5133,108 +5461,33 @@
         <w:rPr>
           <w:rFonts w:ascii="Arial" w:hAnsi="Arial" w:cs="Arial"/>
         </w:rPr>
-        <w:t xml:space="preserve"> </w:t>
-      </w:r>
-      <w:r>
-        <w:rPr>
-          <w:rFonts w:ascii="Arial" w:hAnsi="Arial" w:cs="Arial"/>
-        </w:rPr>
-        <w:t xml:space="preserve">a potential solution. On the other hand, a contrasting opinion highlighted the simplicity achieved with </w:t>
-      </w:r>
-      <w:proofErr w:type="spellStart"/>
-      <w:r>
-        <w:rPr>
-          <w:rFonts w:ascii="Arial" w:hAnsi="Arial" w:cs="Arial"/>
-        </w:rPr>
-        <w:t>Keycloakify</w:t>
-      </w:r>
-      <w:proofErr w:type="spellEnd"/>
-      <w:r>
-        <w:rPr>
-          <w:rFonts w:ascii="Arial" w:hAnsi="Arial" w:cs="Arial"/>
-        </w:rPr>
-        <w:t xml:space="preserve">. However, the limited availability of tutorials became evident, leaving room for improvement in guiding users through this process. Personal experimentation revealed that while achievable, customizations like changing backgrounds and adjusting box positions posed a notable challenge, requiring direct edits to Docker containers. This nuanced discussion underscores the mixed experiences users face in navigating customizations within the </w:t>
-      </w:r>
-      <w:proofErr w:type="spellStart"/>
-      <w:r>
-        <w:rPr>
-          <w:rFonts w:ascii="Arial" w:hAnsi="Arial" w:cs="Arial"/>
-        </w:rPr>
-        <w:t>Keycloak</w:t>
-      </w:r>
-      <w:proofErr w:type="spellEnd"/>
-      <w:r>
-        <w:rPr>
-          <w:rFonts w:ascii="Arial" w:hAnsi="Arial" w:cs="Arial"/>
-        </w:rPr>
-        <w:t xml:space="preserve"> framework, shedding light on areas that may benefit from enhanced documentation and user support.</w:t>
-      </w:r>
-    </w:p>
-    <w:p>
-      <w:pPr>
-        <w:rPr>
-          <w:rFonts w:ascii="Arial" w:hAnsi="Arial" w:cs="Arial"/>
-        </w:rPr>
-      </w:pPr>
-    </w:p>
-    <w:p>
-      <w:pPr>
-        <w:rPr>
-          <w:rFonts w:ascii="Arial" w:hAnsi="Arial" w:cs="Arial"/>
-        </w:rPr>
-      </w:pPr>
-    </w:p>
-    <w:p>
-      <w:pPr>
-        <w:rPr>
-          <w:rFonts w:ascii="Arial" w:hAnsi="Arial" w:cs="Arial"/>
-        </w:rPr>
-      </w:pPr>
-    </w:p>
-    <w:p>
-      <w:pPr>
-        <w:rPr>
-          <w:rFonts w:ascii="Arial" w:hAnsi="Arial" w:cs="Arial"/>
-        </w:rPr>
-      </w:pPr>
-    </w:p>
-    <w:p>
-      <w:pPr>
-        <w:rPr>
-          <w:rFonts w:ascii="Arial" w:hAnsi="Arial" w:cs="Arial"/>
-        </w:rPr>
-      </w:pPr>
-    </w:p>
-    <w:p>
-      <w:pPr>
-        <w:rPr>
-          <w:rFonts w:ascii="Arial" w:hAnsi="Arial" w:cs="Arial"/>
-        </w:rPr>
-      </w:pPr>
-    </w:p>
-    <w:p>
-      <w:pPr>
-        <w:rPr>
-          <w:rFonts w:ascii="Arial" w:hAnsi="Arial" w:cs="Arial"/>
-          <w:b/>
-          <w:bCs/>
-        </w:rPr>
-      </w:pPr>
-    </w:p>
-    <w:p>
-      <w:pPr>
-        <w:rPr>
-          <w:rFonts w:ascii="Arial" w:hAnsi="Arial" w:cs="Arial"/>
-          <w:b/>
-          <w:bCs/>
-        </w:rPr>
-      </w:pPr>
-      <w:r>
-        <w:rPr>
-          <w:rFonts w:ascii="Arial" w:hAnsi="Arial" w:cs="Arial"/>
-          <w:b/>
-          <w:bCs/>
-        </w:rPr>
+        <w:t>. However, the limited availability of tutorials became evident, leaving room for improvement in guiding users through this process. Personal experimentation revealed that while achievable, customizations like changing backgrounds and adjusting box positions posed a notable challenge, requiring direct edits to Docker containers. This nuanced discussion underscores the mixed experiences users face in navigating customizations within the Keycloak framework, shedding light on areas that may benefit from enhanced documentation and user support.</w:t>
+      </w:r>
+    </w:p>
+    <w:p>
+      <w:pPr>
+        <w:rPr>
+          <w:rFonts w:ascii="Arial" w:hAnsi="Arial" w:cs="Arial"/>
+          <w:b/>
+          <w:bCs/>
+        </w:rPr>
+      </w:pPr>
+    </w:p>
+    <w:p>
+      <w:pPr>
+        <w:rPr>
+          <w:rFonts w:ascii="Arial" w:hAnsi="Arial" w:cs="Arial"/>
+          <w:b/>
+          <w:bCs/>
+        </w:rPr>
+      </w:pPr>
+      <w:r>
+        <w:rPr>
+          <w:rFonts w:ascii="Arial" w:hAnsi="Arial" w:cs="Arial"/>
+          <w:b/>
+          <w:bCs/>
+        </w:rPr>
+        <w:lastRenderedPageBreak/>
         <w:t>Observation</w:t>
       </w:r>
     </w:p>
@@ -5247,7 +5500,7 @@
     </w:p>
     <w:p>
       <w:pPr>
-        <w:pStyle w:val="Heading2"/>
+        <w:pStyle w:val="Kop2"/>
         <w:spacing w:after="240"/>
         <w:jc w:val="both"/>
         <w:rPr>
@@ -5452,7 +5705,7 @@
     </w:p>
     <w:p>
       <w:pPr>
-        <w:pStyle w:val="Heading1"/>
+        <w:pStyle w:val="Kop1"/>
         <w:spacing w:line="720" w:lineRule="auto"/>
         <w:jc w:val="center"/>
         <w:rPr>
@@ -5474,7 +5727,7 @@
     </w:p>
     <w:p>
       <w:pPr>
-        <w:pStyle w:val="Heading2"/>
+        <w:pStyle w:val="Kop2"/>
         <w:spacing w:after="240"/>
         <w:rPr>
           <w:rFonts w:ascii="Arial" w:hAnsi="Arial" w:cs="Arial"/>
@@ -5491,7 +5744,7 @@
     </w:p>
     <w:p>
       <w:pPr>
-        <w:pStyle w:val="Heading2"/>
+        <w:pStyle w:val="Kop2"/>
         <w:spacing w:after="240"/>
         <w:rPr>
           <w:rFonts w:ascii="Arial" w:hAnsi="Arial" w:cs="Arial"/>
@@ -5676,7 +5929,7 @@
     </w:p>
     <w:p>
       <w:pPr>
-        <w:pStyle w:val="Heading1"/>
+        <w:pStyle w:val="Kop1"/>
         <w:spacing w:line="720" w:lineRule="auto"/>
         <w:jc w:val="center"/>
         <w:rPr>
@@ -5894,7 +6147,7 @@
     </w:p>
     <w:p>
       <w:pPr>
-        <w:pStyle w:val="Heading1"/>
+        <w:pStyle w:val="Kop1"/>
         <w:spacing w:line="360" w:lineRule="auto"/>
         <w:jc w:val="center"/>
         <w:rPr>
@@ -5923,7 +6176,7 @@
     </w:p>
     <w:tbl>
       <w:tblPr>
-        <w:tblStyle w:val="TableGrid"/>
+        <w:tblStyle w:val="Tabelraster"/>
         <w:tblW w:w="0" w:type="auto"/>
         <w:tblLook w:val="04A0" w:firstRow="1" w:lastRow="0" w:firstColumn="1" w:lastColumn="0" w:noHBand="0" w:noVBand="1"/>
       </w:tblPr>
@@ -8643,7 +8896,7 @@
     <w:lsdException w:name="Unresolved Mention" w:semiHidden="1" w:unhideWhenUsed="1"/>
     <w:lsdException w:name="Smart Link" w:semiHidden="1" w:unhideWhenUsed="1"/>
   </w:latentStyles>
-  <w:style w:type="paragraph" w:default="1" w:styleId="Normal">
+  <w:style w:type="paragraph" w:default="1" w:styleId="Standaard">
     <w:name w:val="Normal"/>
     <w:qFormat/>
     <w:rsid w:val="0082219F"/>
@@ -8651,11 +8904,11 @@
       <w:lang w:val="en-GB"/>
     </w:rPr>
   </w:style>
-  <w:style w:type="paragraph" w:styleId="Heading1">
+  <w:style w:type="paragraph" w:styleId="Kop1">
     <w:name w:val="heading 1"/>
-    <w:basedOn w:val="Normal"/>
-    <w:next w:val="Normal"/>
-    <w:link w:val="Heading1Char"/>
+    <w:basedOn w:val="Standaard"/>
+    <w:next w:val="Standaard"/>
+    <w:link w:val="Kop1Char"/>
     <w:uiPriority w:val="9"/>
     <w:qFormat/>
     <w:rsid w:val="0082219F"/>
@@ -8672,11 +8925,11 @@
       <w:szCs w:val="32"/>
     </w:rPr>
   </w:style>
-  <w:style w:type="paragraph" w:styleId="Heading2">
+  <w:style w:type="paragraph" w:styleId="Kop2">
     <w:name w:val="heading 2"/>
-    <w:basedOn w:val="Normal"/>
-    <w:next w:val="Normal"/>
-    <w:link w:val="Heading2Char"/>
+    <w:basedOn w:val="Standaard"/>
+    <w:next w:val="Standaard"/>
+    <w:link w:val="Kop2Char"/>
     <w:uiPriority w:val="9"/>
     <w:unhideWhenUsed/>
     <w:qFormat/>
@@ -8694,13 +8947,35 @@
       <w:szCs w:val="26"/>
     </w:rPr>
   </w:style>
-  <w:style w:type="character" w:default="1" w:styleId="DefaultParagraphFont">
+  <w:style w:type="paragraph" w:styleId="Kop3">
+    <w:name w:val="heading 3"/>
+    <w:basedOn w:val="Standaard"/>
+    <w:next w:val="Standaard"/>
+    <w:link w:val="Kop3Char"/>
+    <w:uiPriority w:val="9"/>
+    <w:unhideWhenUsed/>
+    <w:qFormat/>
+    <w:rsid w:val="00BD762E"/>
+    <w:pPr>
+      <w:keepNext/>
+      <w:keepLines/>
+      <w:spacing w:before="40" w:after="0"/>
+      <w:outlineLvl w:val="2"/>
+    </w:pPr>
+    <w:rPr>
+      <w:rFonts w:asciiTheme="majorHAnsi" w:eastAsiaTheme="majorEastAsia" w:hAnsiTheme="majorHAnsi" w:cstheme="majorBidi"/>
+      <w:color w:val="1F3763" w:themeColor="accent1" w:themeShade="7F"/>
+      <w:sz w:val="24"/>
+      <w:szCs w:val="24"/>
+    </w:rPr>
+  </w:style>
+  <w:style w:type="character" w:default="1" w:styleId="Standaardalinea-lettertype">
     <w:name w:val="Default Paragraph Font"/>
     <w:uiPriority w:val="1"/>
     <w:semiHidden/>
     <w:unhideWhenUsed/>
   </w:style>
-  <w:style w:type="table" w:default="1" w:styleId="TableNormal">
+  <w:style w:type="table" w:default="1" w:styleId="Standaardtabel">
     <w:name w:val="Normal Table"/>
     <w:uiPriority w:val="99"/>
     <w:semiHidden/>
@@ -8715,16 +8990,16 @@
       </w:tblCellMar>
     </w:tblPr>
   </w:style>
-  <w:style w:type="numbering" w:default="1" w:styleId="NoList">
+  <w:style w:type="numbering" w:default="1" w:styleId="Geenlijst">
     <w:name w:val="No List"/>
     <w:uiPriority w:val="99"/>
     <w:semiHidden/>
     <w:unhideWhenUsed/>
   </w:style>
-  <w:style w:type="character" w:customStyle="1" w:styleId="Heading1Char">
-    <w:name w:val="Heading 1 Char"/>
-    <w:basedOn w:val="DefaultParagraphFont"/>
-    <w:link w:val="Heading1"/>
+  <w:style w:type="character" w:customStyle="1" w:styleId="Kop1Char">
+    <w:name w:val="Kop 1 Char"/>
+    <w:basedOn w:val="Standaardalinea-lettertype"/>
+    <w:link w:val="Kop1"/>
     <w:uiPriority w:val="9"/>
     <w:rsid w:val="0082219F"/>
     <w:rPr>
@@ -8735,10 +9010,10 @@
       <w:lang w:val="en-GB"/>
     </w:rPr>
   </w:style>
-  <w:style w:type="character" w:customStyle="1" w:styleId="Heading2Char">
-    <w:name w:val="Heading 2 Char"/>
-    <w:basedOn w:val="DefaultParagraphFont"/>
-    <w:link w:val="Heading2"/>
+  <w:style w:type="character" w:customStyle="1" w:styleId="Kop2Char">
+    <w:name w:val="Kop 2 Char"/>
+    <w:basedOn w:val="Standaardalinea-lettertype"/>
+    <w:link w:val="Kop2"/>
     <w:uiPriority w:val="9"/>
     <w:rsid w:val="0082219F"/>
     <w:rPr>
@@ -8749,9 +9024,9 @@
       <w:lang w:val="en-GB"/>
     </w:rPr>
   </w:style>
-  <w:style w:type="table" w:styleId="TableGrid">
+  <w:style w:type="table" w:styleId="Tabelraster">
     <w:name w:val="Table Grid"/>
-    <w:basedOn w:val="TableNormal"/>
+    <w:basedOn w:val="Standaardtabel"/>
     <w:uiPriority w:val="39"/>
     <w:rsid w:val="0082219F"/>
     <w:pPr>
@@ -8768,10 +9043,10 @@
       </w:tblBorders>
     </w:tblPr>
   </w:style>
-  <w:style w:type="paragraph" w:styleId="TOCHeading">
+  <w:style w:type="paragraph" w:styleId="Kopvaninhoudsopgave">
     <w:name w:val="TOC Heading"/>
-    <w:basedOn w:val="Heading1"/>
-    <w:next w:val="Normal"/>
+    <w:basedOn w:val="Kop1"/>
+    <w:next w:val="Standaard"/>
     <w:uiPriority w:val="39"/>
     <w:unhideWhenUsed/>
     <w:qFormat/>
@@ -8785,10 +9060,10 @@
       <w14:ligatures w14:val="none"/>
     </w:rPr>
   </w:style>
-  <w:style w:type="paragraph" w:styleId="TOC1">
+  <w:style w:type="paragraph" w:styleId="Inhopg1">
     <w:name w:val="toc 1"/>
-    <w:basedOn w:val="Normal"/>
-    <w:next w:val="Normal"/>
+    <w:basedOn w:val="Standaard"/>
+    <w:next w:val="Standaard"/>
     <w:autoRedefine/>
     <w:uiPriority w:val="39"/>
     <w:unhideWhenUsed/>
@@ -8799,7 +9074,7 @@
   </w:style>
   <w:style w:type="character" w:styleId="Hyperlink">
     <w:name w:val="Hyperlink"/>
-    <w:basedOn w:val="DefaultParagraphFont"/>
+    <w:basedOn w:val="Standaardalinea-lettertype"/>
     <w:uiPriority w:val="99"/>
     <w:unhideWhenUsed/>
     <w:rsid w:val="0082219F"/>
@@ -8808,10 +9083,10 @@
       <w:u w:val="single"/>
     </w:rPr>
   </w:style>
-  <w:style w:type="paragraph" w:styleId="TOC2">
+  <w:style w:type="paragraph" w:styleId="Inhopg2">
     <w:name w:val="toc 2"/>
-    <w:basedOn w:val="Normal"/>
-    <w:next w:val="Normal"/>
+    <w:basedOn w:val="Standaard"/>
+    <w:next w:val="Standaard"/>
     <w:autoRedefine/>
     <w:uiPriority w:val="39"/>
     <w:unhideWhenUsed/>
@@ -8821,9 +9096,9 @@
       <w:ind w:left="220"/>
     </w:pPr>
   </w:style>
-  <w:style w:type="paragraph" w:styleId="ListParagraph">
+  <w:style w:type="paragraph" w:styleId="Lijstalinea">
     <w:name w:val="List Paragraph"/>
-    <w:basedOn w:val="Normal"/>
+    <w:basedOn w:val="Standaard"/>
     <w:uiPriority w:val="34"/>
     <w:qFormat/>
     <w:rsid w:val="0082219F"/>
@@ -8832,18 +9107,18 @@
       <w:contextualSpacing/>
     </w:pPr>
   </w:style>
-  <w:style w:type="paragraph" w:styleId="Bibliography">
+  <w:style w:type="paragraph" w:styleId="Bibliografie">
     <w:name w:val="Bibliography"/>
-    <w:basedOn w:val="Normal"/>
-    <w:next w:val="Normal"/>
+    <w:basedOn w:val="Standaard"/>
+    <w:next w:val="Standaard"/>
     <w:uiPriority w:val="37"/>
     <w:unhideWhenUsed/>
     <w:rsid w:val="0082219F"/>
   </w:style>
-  <w:style w:type="paragraph" w:styleId="Caption">
+  <w:style w:type="paragraph" w:styleId="Bijschrift">
     <w:name w:val="caption"/>
-    <w:basedOn w:val="Normal"/>
-    <w:next w:val="Normal"/>
+    <w:basedOn w:val="Standaard"/>
+    <w:next w:val="Standaard"/>
     <w:uiPriority w:val="35"/>
     <w:unhideWhenUsed/>
     <w:qFormat/>
@@ -8861,33 +9136,33 @@
   </w:style>
   <w:style w:type="character" w:customStyle="1" w:styleId="hljs-tag">
     <w:name w:val="hljs-tag"/>
-    <w:basedOn w:val="DefaultParagraphFont"/>
+    <w:basedOn w:val="Standaardalinea-lettertype"/>
     <w:rsid w:val="0082219F"/>
   </w:style>
   <w:style w:type="character" w:customStyle="1" w:styleId="hljs-name">
     <w:name w:val="hljs-name"/>
-    <w:basedOn w:val="DefaultParagraphFont"/>
+    <w:basedOn w:val="Standaardalinea-lettertype"/>
     <w:rsid w:val="0082219F"/>
   </w:style>
   <w:style w:type="character" w:customStyle="1" w:styleId="hljs-keyword">
     <w:name w:val="hljs-keyword"/>
-    <w:basedOn w:val="DefaultParagraphFont"/>
+    <w:basedOn w:val="Standaardalinea-lettertype"/>
     <w:rsid w:val="0082219F"/>
   </w:style>
   <w:style w:type="character" w:customStyle="1" w:styleId="hljs-string">
     <w:name w:val="hljs-string"/>
-    <w:basedOn w:val="DefaultParagraphFont"/>
+    <w:basedOn w:val="Standaardalinea-lettertype"/>
     <w:rsid w:val="0082219F"/>
   </w:style>
   <w:style w:type="character" w:customStyle="1" w:styleId="hljs-undefined">
     <w:name w:val="hljs-undefined"/>
-    <w:basedOn w:val="DefaultParagraphFont"/>
+    <w:basedOn w:val="Standaardalinea-lettertype"/>
     <w:rsid w:val="0082219F"/>
   </w:style>
-  <w:style w:type="paragraph" w:styleId="HTMLPreformatted">
+  <w:style w:type="paragraph" w:styleId="HTML-voorafopgemaakt">
     <w:name w:val="HTML Preformatted"/>
-    <w:basedOn w:val="Normal"/>
-    <w:link w:val="HTMLPreformattedChar"/>
+    <w:basedOn w:val="Standaard"/>
+    <w:link w:val="HTML-voorafopgemaaktChar"/>
     <w:uiPriority w:val="99"/>
     <w:unhideWhenUsed/>
     <w:rsid w:val="0082219F"/>
@@ -8921,10 +9196,10 @@
       <w14:ligatures w14:val="none"/>
     </w:rPr>
   </w:style>
-  <w:style w:type="character" w:customStyle="1" w:styleId="HTMLPreformattedChar">
-    <w:name w:val="HTML Preformatted Char"/>
-    <w:basedOn w:val="DefaultParagraphFont"/>
-    <w:link w:val="HTMLPreformatted"/>
+  <w:style w:type="character" w:customStyle="1" w:styleId="HTML-voorafopgemaaktChar">
+    <w:name w:val="HTML - vooraf opgemaakt Char"/>
+    <w:basedOn w:val="Standaardalinea-lettertype"/>
+    <w:link w:val="HTML-voorafopgemaakt"/>
     <w:uiPriority w:val="99"/>
     <w:rsid w:val="0082219F"/>
     <w:rPr>
@@ -8938,37 +9213,37 @@
   </w:style>
   <w:style w:type="character" w:customStyle="1" w:styleId="token">
     <w:name w:val="token"/>
-    <w:basedOn w:val="DefaultParagraphFont"/>
+    <w:basedOn w:val="Standaardalinea-lettertype"/>
     <w:rsid w:val="0082219F"/>
   </w:style>
   <w:style w:type="character" w:customStyle="1" w:styleId="line">
     <w:name w:val="line"/>
-    <w:basedOn w:val="DefaultParagraphFont"/>
+    <w:basedOn w:val="Standaardalinea-lettertype"/>
     <w:rsid w:val="0082219F"/>
   </w:style>
   <w:style w:type="character" w:customStyle="1" w:styleId="tag">
     <w:name w:val="tag"/>
-    <w:basedOn w:val="DefaultParagraphFont"/>
+    <w:basedOn w:val="Standaardalinea-lettertype"/>
     <w:rsid w:val="0082219F"/>
   </w:style>
   <w:style w:type="character" w:customStyle="1" w:styleId="name">
     <w:name w:val="name"/>
-    <w:basedOn w:val="DefaultParagraphFont"/>
+    <w:basedOn w:val="Standaardalinea-lettertype"/>
     <w:rsid w:val="0082219F"/>
   </w:style>
   <w:style w:type="character" w:customStyle="1" w:styleId="attr">
     <w:name w:val="attr"/>
-    <w:basedOn w:val="DefaultParagraphFont"/>
+    <w:basedOn w:val="Standaardalinea-lettertype"/>
     <w:rsid w:val="0082219F"/>
   </w:style>
   <w:style w:type="character" w:customStyle="1" w:styleId="string">
     <w:name w:val="string"/>
-    <w:basedOn w:val="DefaultParagraphFont"/>
+    <w:basedOn w:val="Standaardalinea-lettertype"/>
     <w:rsid w:val="0082219F"/>
   </w:style>
-  <w:style w:type="character" w:styleId="UnresolvedMention">
+  <w:style w:type="character" w:styleId="Onopgelostemelding">
     <w:name w:val="Unresolved Mention"/>
-    <w:basedOn w:val="DefaultParagraphFont"/>
+    <w:basedOn w:val="Standaardalinea-lettertype"/>
     <w:uiPriority w:val="99"/>
     <w:semiHidden/>
     <w:unhideWhenUsed/>
@@ -8978,9 +9253,9 @@
       <w:shd w:val="clear" w:color="auto" w:fill="E1DFDD"/>
     </w:rPr>
   </w:style>
-  <w:style w:type="character" w:styleId="FollowedHyperlink">
+  <w:style w:type="character" w:styleId="GevolgdeHyperlink">
     <w:name w:val="FollowedHyperlink"/>
-    <w:basedOn w:val="DefaultParagraphFont"/>
+    <w:basedOn w:val="Standaardalinea-lettertype"/>
     <w:uiPriority w:val="99"/>
     <w:semiHidden/>
     <w:unhideWhenUsed/>
@@ -8988,6 +9263,20 @@
     <w:rPr>
       <w:color w:val="954F72" w:themeColor="followedHyperlink"/>
       <w:u w:val="single"/>
+    </w:rPr>
+  </w:style>
+  <w:style w:type="character" w:customStyle="1" w:styleId="Kop3Char">
+    <w:name w:val="Kop 3 Char"/>
+    <w:basedOn w:val="Standaardalinea-lettertype"/>
+    <w:link w:val="Kop3"/>
+    <w:uiPriority w:val="9"/>
+    <w:rsid w:val="00BD762E"/>
+    <w:rPr>
+      <w:rFonts w:asciiTheme="majorHAnsi" w:eastAsiaTheme="majorEastAsia" w:hAnsiTheme="majorHAnsi" w:cstheme="majorBidi"/>
+      <w:color w:val="1F3763" w:themeColor="accent1" w:themeShade="7F"/>
+      <w:sz w:val="24"/>
+      <w:szCs w:val="24"/>
+      <w:lang w:val="en-GB"/>
     </w:rPr>
   </w:style>
 </w:styles>

</xml_diff>